<commit_message>
fix: change email in resumes
</commit_message>
<xml_diff>
--- a/resume/CV - Denis Declercq - light.docx
+++ b/resume/CV - Denis Declercq - light.docx
@@ -63,14 +63,19 @@
                               <w:snapToGrid w:val="0"/>
                               <w:spacing w:line="240" w:lineRule="auto"/>
                               <w:ind w:left="964" w:firstLine="0"/>
+                              <w:rPr>
+                                <w:sz w:val="28"/>
+                                <w:lang w:val="en-US"/>
+                              </w:rPr>
                             </w:pPr>
                             <w:r>
                               <w:rPr>
                                 <w:rFonts w:asciiTheme="minorHAnsi" w:hAnsiTheme="minorHAnsi"/>
                                 <w:b/>
                                 <w:color w:val="009900"/>
-                                <w:sz w:val="28"/>
+                                <w:sz w:val="36"/>
                                 <w:szCs w:val="32"/>
+                                <w:lang w:val="en-US"/>
                               </w:rPr>
                               <w:t>Denis – 4</w:t>
                             </w:r>
@@ -79,8 +84,9 @@
                                 <w:rFonts w:asciiTheme="minorHAnsi" w:hAnsiTheme="minorHAnsi"/>
                                 <w:b/>
                                 <w:color w:val="009900"/>
-                                <w:sz w:val="28"/>
+                                <w:sz w:val="36"/>
                                 <w:szCs w:val="32"/>
+                                <w:lang w:val="en-US"/>
                               </w:rPr>
                               <w:t>4</w:t>
                             </w:r>
@@ -89,10 +95,56 @@
                                 <w:rFonts w:asciiTheme="minorHAnsi" w:hAnsiTheme="minorHAnsi"/>
                                 <w:b/>
                                 <w:color w:val="009900"/>
-                                <w:sz w:val="28"/>
+                                <w:sz w:val="36"/>
                                 <w:szCs w:val="32"/>
+                                <w:lang w:val="en-US"/>
                               </w:rPr>
-                              <w:t xml:space="preserve"> ans</w:t>
+                              <w:t xml:space="preserve"> </w:t>
+                            </w:r>
+                            <w:proofErr w:type="spellStart"/>
+                            <w:r>
+                              <w:rPr>
+                                <w:rFonts w:asciiTheme="minorHAnsi" w:hAnsiTheme="minorHAnsi"/>
+                                <w:b/>
+                                <w:color w:val="009900"/>
+                                <w:sz w:val="36"/>
+                                <w:szCs w:val="32"/>
+                                <w:lang w:val="en-US"/>
+                              </w:rPr>
+                              <w:t>ans</w:t>
+                            </w:r>
+                            <w:bookmarkStart w:id="0" w:name="_GoBack"/>
+                            <w:bookmarkEnd w:id="0"/>
+                            <w:proofErr w:type="spellEnd"/>
+                          </w:p>
+                          <w:p>
+                            <w:pPr>
+                              <w:pStyle w:val="FrameContents"/>
+                              <w:spacing w:line="240" w:lineRule="auto"/>
+                              <w:ind w:left="964" w:firstLine="0"/>
+                              <w:rPr>
+                                <w:sz w:val="20"/>
+                                <w:lang w:val="en-US"/>
+                              </w:rPr>
+                            </w:pPr>
+                            <w:hyperlink r:id="rId8" w:history="1">
+                              <w:r>
+                                <w:rPr>
+                                  <w:rStyle w:val="Lienhypertexte"/>
+                                  <w:rFonts w:asciiTheme="minorHAnsi" w:hAnsiTheme="minorHAnsi"/>
+                                  <w:szCs w:val="24"/>
+                                  <w:lang w:val="en-US"/>
+                                </w:rPr>
+                                <w:t>forhimandus@gmail.com</w:t>
+                              </w:r>
+                            </w:hyperlink>
+                            <w:r>
+                              <w:rPr>
+                                <w:rFonts w:asciiTheme="minorHAnsi" w:hAnsiTheme="minorHAnsi"/>
+                                <w:szCs w:val="24"/>
+                                <w:lang w:val="en-US"/>
+                              </w:rPr>
+                              <w:t xml:space="preserve"> - 06 30 26 68 16</w:t>
                             </w:r>
                           </w:p>
                           <w:p>
@@ -100,48 +152,15 @@
                               <w:pStyle w:val="FrameContents"/>
                               <w:spacing w:line="240" w:lineRule="auto"/>
                               <w:ind w:left="964" w:firstLine="0"/>
-                            </w:pPr>
-                            <w:r>
-                              <w:rPr>
-                                <w:rFonts w:asciiTheme="minorHAnsi" w:hAnsiTheme="minorHAnsi"/>
-                                <w:sz w:val="28"/>
-                                <w:szCs w:val="24"/>
-                              </w:rPr>
-                              <w:t>1</w:t>
-                            </w:r>
-                            <w:r>
-                              <w:rPr>
-                                <w:rFonts w:asciiTheme="minorHAnsi" w:hAnsiTheme="minorHAnsi"/>
-                                <w:sz w:val="28"/>
-                                <w:szCs w:val="24"/>
-                              </w:rPr>
-                              <w:t>9</w:t>
-                            </w:r>
-                            <w:r>
-                              <w:rPr>
-                                <w:rFonts w:asciiTheme="minorHAnsi" w:hAnsiTheme="minorHAnsi"/>
-                                <w:sz w:val="28"/>
-                                <w:szCs w:val="24"/>
-                              </w:rPr>
-                              <w:t xml:space="preserve"> ans d’expérience</w:t>
-                            </w:r>
-                            <w:r>
                               <w:rPr>
                                 <w:rFonts w:eastAsia="Verdana" w:cs="Verdana"/>
                                 <w:b/>
                                 <w:bCs/>
                                 <w:iCs/>
                                 <w:color w:val="000000"/>
+                                <w:sz w:val="28"/>
                                 <w:szCs w:val="20"/>
                               </w:rPr>
-                              <w:t xml:space="preserve"> </w:t>
-                            </w:r>
-                          </w:p>
-                          <w:p>
-                            <w:pPr>
-                              <w:pStyle w:val="FrameContents"/>
-                              <w:spacing w:line="240" w:lineRule="auto"/>
-                              <w:ind w:left="964" w:firstLine="0"/>
                             </w:pPr>
                             <w:r>
                               <w:rPr>
@@ -155,6 +174,7 @@
                               </w:rPr>
                               <w:t xml:space="preserve">Développeur Sénior </w:t>
                             </w:r>
+                            <w:proofErr w:type="spellStart"/>
                             <w:r>
                               <w:rPr>
                                 <w:rFonts w:eastAsia="Verdana" w:cs="Verdana"/>
@@ -177,8 +197,9 @@
                                 <w:sz w:val="28"/>
                                 <w:szCs w:val="20"/>
                               </w:rPr>
-                              <w:t xml:space="preserve">ullstack </w:t>
+                              <w:t>ullstack</w:t>
                             </w:r>
+                            <w:proofErr w:type="spellEnd"/>
                             <w:r>
                               <w:rPr>
                                 <w:rFonts w:eastAsia="Verdana" w:cs="Verdana"/>
@@ -189,20 +210,9 @@
                                 <w:sz w:val="28"/>
                                 <w:szCs w:val="20"/>
                               </w:rPr>
-                              <w:t>Java</w:t>
+                              <w:t xml:space="preserve"> </w:t>
                             </w:r>
-                            <w:r>
-                              <w:rPr>
-                                <w:rFonts w:eastAsia="Verdana" w:cs="Verdana"/>
-                                <w:b/>
-                                <w:bCs/>
-                                <w:iCs/>
-                                <w:color w:val="000000"/>
-                                <w:sz w:val="28"/>
-                                <w:szCs w:val="20"/>
-                              </w:rPr>
-                              <w:t xml:space="preserve"> – </w:t>
-                            </w:r>
+                            <w:proofErr w:type="spellStart"/>
                             <w:r>
                               <w:rPr>
                                 <w:rFonts w:eastAsia="Verdana" w:cs="Verdana"/>
@@ -215,6 +225,49 @@
                               </w:rPr>
                               <w:t>Javascript</w:t>
                             </w:r>
+                            <w:proofErr w:type="spellEnd"/>
+                          </w:p>
+                          <w:p>
+                            <w:pPr>
+                              <w:pStyle w:val="FrameContents"/>
+                              <w:spacing w:line="240" w:lineRule="auto"/>
+                              <w:rPr>
+                                <w:rFonts w:eastAsia="Verdana" w:cs="Verdana"/>
+                                <w:b/>
+                                <w:bCs/>
+                                <w:iCs/>
+                                <w:color w:val="000000"/>
+                                <w:sz w:val="28"/>
+                                <w:szCs w:val="20"/>
+                              </w:rPr>
+                            </w:pPr>
+                          </w:p>
+                          <w:p>
+                            <w:pPr>
+                              <w:pStyle w:val="FrameContents"/>
+                              <w:spacing w:line="240" w:lineRule="auto"/>
+                              <w:rPr>
+                                <w:rFonts w:eastAsia="Verdana" w:cs="Verdana"/>
+                                <w:b/>
+                                <w:bCs/>
+                                <w:iCs/>
+                                <w:color w:val="000000"/>
+                                <w:sz w:val="28"/>
+                                <w:szCs w:val="20"/>
+                              </w:rPr>
+                            </w:pPr>
+                          </w:p>
+                          <w:p>
+                            <w:pPr>
+                              <w:pStyle w:val="FrameContents"/>
+                              <w:spacing w:line="240" w:lineRule="auto"/>
+                              <w:ind w:left="964" w:firstLine="0"/>
+                              <w:rPr>
+                                <w:sz w:val="20"/>
+                                <w:szCs w:val="20"/>
+                              </w:rPr>
+                            </w:pPr>
+                            <w:proofErr w:type="gramStart"/>
                             <w:r>
                               <w:rPr>
                                 <w:rFonts w:eastAsia="Verdana" w:cs="Verdana"/>
@@ -225,8 +278,9 @@
                                 <w:sz w:val="28"/>
                                 <w:szCs w:val="20"/>
                               </w:rPr>
-                              <w:t xml:space="preserve"> JS</w:t>
+                              <w:t>g</w:t>
                             </w:r>
+                            <w:proofErr w:type="gramEnd"/>
                           </w:p>
                         </w:txbxContent>
                       </wps:txbx>
@@ -250,14 +304,19 @@
                         <w:snapToGrid w:val="0"/>
                         <w:spacing w:line="240" w:lineRule="auto"/>
                         <w:ind w:left="964" w:firstLine="0"/>
+                        <w:rPr>
+                          <w:sz w:val="28"/>
+                          <w:lang w:val="en-US"/>
+                        </w:rPr>
                       </w:pPr>
                       <w:r>
                         <w:rPr>
                           <w:rFonts w:asciiTheme="minorHAnsi" w:hAnsiTheme="minorHAnsi"/>
                           <w:b/>
                           <w:color w:val="009900"/>
-                          <w:sz w:val="28"/>
+                          <w:sz w:val="36"/>
                           <w:szCs w:val="32"/>
+                          <w:lang w:val="en-US"/>
                         </w:rPr>
                         <w:t>Denis – 4</w:t>
                       </w:r>
@@ -266,8 +325,9 @@
                           <w:rFonts w:asciiTheme="minorHAnsi" w:hAnsiTheme="minorHAnsi"/>
                           <w:b/>
                           <w:color w:val="009900"/>
-                          <w:sz w:val="28"/>
+                          <w:sz w:val="36"/>
                           <w:szCs w:val="32"/>
+                          <w:lang w:val="en-US"/>
                         </w:rPr>
                         <w:t>4</w:t>
                       </w:r>
@@ -276,10 +336,56 @@
                           <w:rFonts w:asciiTheme="minorHAnsi" w:hAnsiTheme="minorHAnsi"/>
                           <w:b/>
                           <w:color w:val="009900"/>
-                          <w:sz w:val="28"/>
+                          <w:sz w:val="36"/>
                           <w:szCs w:val="32"/>
+                          <w:lang w:val="en-US"/>
                         </w:rPr>
-                        <w:t xml:space="preserve"> ans</w:t>
+                        <w:t xml:space="preserve"> </w:t>
+                      </w:r>
+                      <w:proofErr w:type="spellStart"/>
+                      <w:r>
+                        <w:rPr>
+                          <w:rFonts w:asciiTheme="minorHAnsi" w:hAnsiTheme="minorHAnsi"/>
+                          <w:b/>
+                          <w:color w:val="009900"/>
+                          <w:sz w:val="36"/>
+                          <w:szCs w:val="32"/>
+                          <w:lang w:val="en-US"/>
+                        </w:rPr>
+                        <w:t>ans</w:t>
+                      </w:r>
+                      <w:bookmarkStart w:id="1" w:name="_GoBack"/>
+                      <w:bookmarkEnd w:id="1"/>
+                      <w:proofErr w:type="spellEnd"/>
+                    </w:p>
+                    <w:p>
+                      <w:pPr>
+                        <w:pStyle w:val="FrameContents"/>
+                        <w:spacing w:line="240" w:lineRule="auto"/>
+                        <w:ind w:left="964" w:firstLine="0"/>
+                        <w:rPr>
+                          <w:sz w:val="20"/>
+                          <w:lang w:val="en-US"/>
+                        </w:rPr>
+                      </w:pPr>
+                      <w:hyperlink r:id="rId9" w:history="1">
+                        <w:r>
+                          <w:rPr>
+                            <w:rStyle w:val="Lienhypertexte"/>
+                            <w:rFonts w:asciiTheme="minorHAnsi" w:hAnsiTheme="minorHAnsi"/>
+                            <w:szCs w:val="24"/>
+                            <w:lang w:val="en-US"/>
+                          </w:rPr>
+                          <w:t>forhimandus@gmail.com</w:t>
+                        </w:r>
+                      </w:hyperlink>
+                      <w:r>
+                        <w:rPr>
+                          <w:rFonts w:asciiTheme="minorHAnsi" w:hAnsiTheme="minorHAnsi"/>
+                          <w:szCs w:val="24"/>
+                          <w:lang w:val="en-US"/>
+                        </w:rPr>
+                        <w:t xml:space="preserve"> - 06 30 26 68 16</w:t>
                       </w:r>
                     </w:p>
                     <w:p>
@@ -287,48 +393,15 @@
                         <w:pStyle w:val="FrameContents"/>
                         <w:spacing w:line="240" w:lineRule="auto"/>
                         <w:ind w:left="964" w:firstLine="0"/>
-                      </w:pPr>
-                      <w:r>
-                        <w:rPr>
-                          <w:rFonts w:asciiTheme="minorHAnsi" w:hAnsiTheme="minorHAnsi"/>
-                          <w:sz w:val="28"/>
-                          <w:szCs w:val="24"/>
-                        </w:rPr>
-                        <w:t>1</w:t>
-                      </w:r>
-                      <w:r>
-                        <w:rPr>
-                          <w:rFonts w:asciiTheme="minorHAnsi" w:hAnsiTheme="minorHAnsi"/>
-                          <w:sz w:val="28"/>
-                          <w:szCs w:val="24"/>
-                        </w:rPr>
-                        <w:t>9</w:t>
-                      </w:r>
-                      <w:r>
-                        <w:rPr>
-                          <w:rFonts w:asciiTheme="minorHAnsi" w:hAnsiTheme="minorHAnsi"/>
-                          <w:sz w:val="28"/>
-                          <w:szCs w:val="24"/>
-                        </w:rPr>
-                        <w:t xml:space="preserve"> ans d’expérience</w:t>
-                      </w:r>
-                      <w:r>
                         <w:rPr>
                           <w:rFonts w:eastAsia="Verdana" w:cs="Verdana"/>
                           <w:b/>
                           <w:bCs/>
                           <w:iCs/>
                           <w:color w:val="000000"/>
+                          <w:sz w:val="28"/>
                           <w:szCs w:val="20"/>
                         </w:rPr>
-                        <w:t xml:space="preserve"> </w:t>
-                      </w:r>
-                    </w:p>
-                    <w:p>
-                      <w:pPr>
-                        <w:pStyle w:val="FrameContents"/>
-                        <w:spacing w:line="240" w:lineRule="auto"/>
-                        <w:ind w:left="964" w:firstLine="0"/>
                       </w:pPr>
                       <w:r>
                         <w:rPr>
@@ -342,6 +415,7 @@
                         </w:rPr>
                         <w:t xml:space="preserve">Développeur Sénior </w:t>
                       </w:r>
+                      <w:proofErr w:type="spellStart"/>
                       <w:r>
                         <w:rPr>
                           <w:rFonts w:eastAsia="Verdana" w:cs="Verdana"/>
@@ -364,8 +438,9 @@
                           <w:sz w:val="28"/>
                           <w:szCs w:val="20"/>
                         </w:rPr>
-                        <w:t xml:space="preserve">ullstack </w:t>
+                        <w:t>ullstack</w:t>
                       </w:r>
+                      <w:proofErr w:type="spellEnd"/>
                       <w:r>
                         <w:rPr>
                           <w:rFonts w:eastAsia="Verdana" w:cs="Verdana"/>
@@ -376,20 +451,9 @@
                           <w:sz w:val="28"/>
                           <w:szCs w:val="20"/>
                         </w:rPr>
-                        <w:t>Java</w:t>
+                        <w:t xml:space="preserve"> </w:t>
                       </w:r>
-                      <w:r>
-                        <w:rPr>
-                          <w:rFonts w:eastAsia="Verdana" w:cs="Verdana"/>
-                          <w:b/>
-                          <w:bCs/>
-                          <w:iCs/>
-                          <w:color w:val="000000"/>
-                          <w:sz w:val="28"/>
-                          <w:szCs w:val="20"/>
-                        </w:rPr>
-                        <w:t xml:space="preserve"> – </w:t>
-                      </w:r>
+                      <w:proofErr w:type="spellStart"/>
                       <w:r>
                         <w:rPr>
                           <w:rFonts w:eastAsia="Verdana" w:cs="Verdana"/>
@@ -402,6 +466,49 @@
                         </w:rPr>
                         <w:t>Javascript</w:t>
                       </w:r>
+                      <w:proofErr w:type="spellEnd"/>
+                    </w:p>
+                    <w:p>
+                      <w:pPr>
+                        <w:pStyle w:val="FrameContents"/>
+                        <w:spacing w:line="240" w:lineRule="auto"/>
+                        <w:rPr>
+                          <w:rFonts w:eastAsia="Verdana" w:cs="Verdana"/>
+                          <w:b/>
+                          <w:bCs/>
+                          <w:iCs/>
+                          <w:color w:val="000000"/>
+                          <w:sz w:val="28"/>
+                          <w:szCs w:val="20"/>
+                        </w:rPr>
+                      </w:pPr>
+                    </w:p>
+                    <w:p>
+                      <w:pPr>
+                        <w:pStyle w:val="FrameContents"/>
+                        <w:spacing w:line="240" w:lineRule="auto"/>
+                        <w:rPr>
+                          <w:rFonts w:eastAsia="Verdana" w:cs="Verdana"/>
+                          <w:b/>
+                          <w:bCs/>
+                          <w:iCs/>
+                          <w:color w:val="000000"/>
+                          <w:sz w:val="28"/>
+                          <w:szCs w:val="20"/>
+                        </w:rPr>
+                      </w:pPr>
+                    </w:p>
+                    <w:p>
+                      <w:pPr>
+                        <w:pStyle w:val="FrameContents"/>
+                        <w:spacing w:line="240" w:lineRule="auto"/>
+                        <w:ind w:left="964" w:firstLine="0"/>
+                        <w:rPr>
+                          <w:sz w:val="20"/>
+                          <w:szCs w:val="20"/>
+                        </w:rPr>
+                      </w:pPr>
+                      <w:proofErr w:type="gramStart"/>
                       <w:r>
                         <w:rPr>
                           <w:rFonts w:eastAsia="Verdana" w:cs="Verdana"/>
@@ -412,8 +519,9 @@
                           <w:sz w:val="28"/>
                           <w:szCs w:val="20"/>
                         </w:rPr>
-                        <w:t xml:space="preserve"> JS</w:t>
+                        <w:t>g</w:t>
                       </w:r>
+                      <w:proofErr w:type="gramEnd"/>
                     </w:p>
                   </w:txbxContent>
                 </v:textbox>
@@ -457,6 +565,9 @@
     <w:p>
       <w:pPr>
         <w:pStyle w:val="Entete1"/>
+        <w:rPr>
+          <w:lang w:val="en-US"/>
+        </w:rPr>
       </w:pPr>
       <w:r>
         <w:rPr>
@@ -535,6 +646,9 @@
         </mc:AlternateContent>
       </w:r>
       <w:r>
+        <w:rPr>
+          <w:lang w:val="en-US"/>
+        </w:rPr>
         <w:t>FORMATIONS ACADÉMIQUES ET PROFESSIONNELLES</w:t>
       </w:r>
     </w:p>
@@ -549,6 +663,7 @@
           <w:iCs/>
           <w:sz w:val="18"/>
           <w:szCs w:val="18"/>
+          <w:lang w:val="en-US"/>
         </w:rPr>
       </w:pPr>
     </w:p>
@@ -669,7 +784,31 @@
           <w:szCs w:val="20"/>
           <w:lang w:val="en-US" w:eastAsia="ar-SA"/>
         </w:rPr>
-        <w:t>Configure Recompose to Build React Components from RxJS Streams.</w:t>
+        <w:t xml:space="preserve">Configure Recompose to Build React Components from </w:t>
+      </w:r>
+      <w:proofErr w:type="spellStart"/>
+      <w:r>
+        <w:rPr>
+          <w:rFonts w:ascii="Verdana" w:eastAsia="TimesNewRomanPS-BoldMT" w:hAnsi="Verdana" w:cs="TimesNewRomanPS-BoldMT"/>
+          <w:bCs/>
+          <w:iCs/>
+          <w:sz w:val="18"/>
+          <w:szCs w:val="20"/>
+          <w:lang w:val="en-US" w:eastAsia="ar-SA"/>
+        </w:rPr>
+        <w:t>RxJS</w:t>
+      </w:r>
+      <w:proofErr w:type="spellEnd"/>
+      <w:r>
+        <w:rPr>
+          <w:rFonts w:ascii="Verdana" w:eastAsia="TimesNewRomanPS-BoldMT" w:hAnsi="Verdana" w:cs="TimesNewRomanPS-BoldMT"/>
+          <w:bCs/>
+          <w:iCs/>
+          <w:sz w:val="18"/>
+          <w:szCs w:val="20"/>
+          <w:lang w:val="en-US" w:eastAsia="ar-SA"/>
+        </w:rPr>
+        <w:t xml:space="preserve"> Streams.</w:t>
       </w:r>
     </w:p>
     <w:p>
@@ -708,7 +847,7 @@
           <w:iCs/>
           <w:sz w:val="18"/>
           <w:szCs w:val="20"/>
-          <w:lang w:eastAsia="ar-SA"/>
+          <w:lang w:val="en-US" w:eastAsia="ar-SA"/>
         </w:rPr>
       </w:pPr>
       <w:r>
@@ -719,7 +858,7 @@
           <w:iCs/>
           <w:sz w:val="18"/>
           <w:szCs w:val="20"/>
-          <w:lang w:eastAsia="ar-SA"/>
+          <w:lang w:val="en-US" w:eastAsia="ar-SA"/>
         </w:rPr>
         <w:t>2017</w:t>
       </w:r>
@@ -731,7 +870,7 @@
           <w:iCs/>
           <w:sz w:val="18"/>
           <w:szCs w:val="20"/>
-          <w:lang w:eastAsia="ar-SA"/>
+          <w:lang w:val="en-US" w:eastAsia="ar-SA"/>
         </w:rPr>
         <w:tab/>
       </w:r>
@@ -742,10 +881,11 @@
           <w:iCs/>
           <w:sz w:val="18"/>
           <w:szCs w:val="20"/>
-          <w:lang w:eastAsia="ar-SA"/>
-        </w:rPr>
-        <w:t>Formation ReactJS, maîtriser le framework JavaScript de Facebook</w:t>
-      </w:r>
+          <w:lang w:val="en-US" w:eastAsia="ar-SA"/>
+        </w:rPr>
+        <w:t xml:space="preserve">Formation </w:t>
+      </w:r>
+      <w:proofErr w:type="spellStart"/>
       <w:r>
         <w:rPr>
           <w:rFonts w:ascii="Verdana" w:eastAsia="TimesNewRomanPS-BoldMT" w:hAnsi="Verdana" w:cs="TimesNewRomanPS-BoldMT"/>
@@ -753,10 +893,11 @@
           <w:iCs/>
           <w:sz w:val="18"/>
           <w:szCs w:val="20"/>
-          <w:lang w:eastAsia="ar-SA"/>
-        </w:rPr>
-        <w:t xml:space="preserve"> </w:t>
-      </w:r>
+          <w:lang w:val="en-US" w:eastAsia="ar-SA"/>
+        </w:rPr>
+        <w:t>ReactJS</w:t>
+      </w:r>
+      <w:proofErr w:type="spellEnd"/>
       <w:r>
         <w:rPr>
           <w:rFonts w:ascii="Verdana" w:eastAsia="TimesNewRomanPS-BoldMT" w:hAnsi="Verdana" w:cs="TimesNewRomanPS-BoldMT"/>
@@ -764,15 +905,77 @@
           <w:iCs/>
           <w:sz w:val="18"/>
           <w:szCs w:val="20"/>
-          <w:lang w:eastAsia="ar-SA"/>
-        </w:rPr>
-        <w:t>(Orsys Formation)</w:t>
+          <w:lang w:val="en-US" w:eastAsia="ar-SA"/>
+        </w:rPr>
+        <w:t xml:space="preserve">, </w:t>
+      </w:r>
+      <w:proofErr w:type="spellStart"/>
+      <w:r>
+        <w:rPr>
+          <w:rFonts w:ascii="Verdana" w:eastAsia="TimesNewRomanPS-BoldMT" w:hAnsi="Verdana" w:cs="TimesNewRomanPS-BoldMT"/>
+          <w:bCs/>
+          <w:iCs/>
+          <w:sz w:val="18"/>
+          <w:szCs w:val="20"/>
+          <w:lang w:val="en-US" w:eastAsia="ar-SA"/>
+        </w:rPr>
+        <w:t>maîtriser</w:t>
+      </w:r>
+      <w:proofErr w:type="spellEnd"/>
+      <w:r>
+        <w:rPr>
+          <w:rFonts w:ascii="Verdana" w:eastAsia="TimesNewRomanPS-BoldMT" w:hAnsi="Verdana" w:cs="TimesNewRomanPS-BoldMT"/>
+          <w:bCs/>
+          <w:iCs/>
+          <w:sz w:val="18"/>
+          <w:szCs w:val="20"/>
+          <w:lang w:val="en-US" w:eastAsia="ar-SA"/>
+        </w:rPr>
+        <w:t xml:space="preserve"> le framework JavaScript de Facebook</w:t>
+      </w:r>
+      <w:r>
+        <w:rPr>
+          <w:rFonts w:ascii="Verdana" w:eastAsia="TimesNewRomanPS-BoldMT" w:hAnsi="Verdana" w:cs="TimesNewRomanPS-BoldMT"/>
+          <w:bCs/>
+          <w:iCs/>
+          <w:sz w:val="18"/>
+          <w:szCs w:val="20"/>
+          <w:lang w:val="en-US" w:eastAsia="ar-SA"/>
+        </w:rPr>
+        <w:t xml:space="preserve"> (</w:t>
+      </w:r>
+      <w:proofErr w:type="spellStart"/>
+      <w:r>
+        <w:rPr>
+          <w:rFonts w:ascii="Verdana" w:eastAsia="TimesNewRomanPS-BoldMT" w:hAnsi="Verdana" w:cs="TimesNewRomanPS-BoldMT"/>
+          <w:bCs/>
+          <w:iCs/>
+          <w:sz w:val="18"/>
+          <w:szCs w:val="20"/>
+          <w:lang w:val="en-US" w:eastAsia="ar-SA"/>
+        </w:rPr>
+        <w:t>Orsys</w:t>
+      </w:r>
+      <w:proofErr w:type="spellEnd"/>
+      <w:r>
+        <w:rPr>
+          <w:rFonts w:ascii="Verdana" w:eastAsia="TimesNewRomanPS-BoldMT" w:hAnsi="Verdana" w:cs="TimesNewRomanPS-BoldMT"/>
+          <w:bCs/>
+          <w:iCs/>
+          <w:sz w:val="18"/>
+          <w:szCs w:val="20"/>
+          <w:lang w:val="en-US" w:eastAsia="ar-SA"/>
+        </w:rPr>
+        <w:t xml:space="preserve"> Formation)</w:t>
       </w:r>
     </w:p>
     <w:p>
       <w:pPr>
         <w:ind w:left="2124" w:hanging="2124"/>
         <w:textAlignment w:val="auto"/>
+        <w:rPr>
+          <w:lang w:val="en-US"/>
+        </w:rPr>
       </w:pPr>
       <w:r>
         <w:rPr>
@@ -782,7 +985,7 @@
           <w:iCs/>
           <w:sz w:val="18"/>
           <w:szCs w:val="20"/>
-          <w:lang w:eastAsia="ar-SA"/>
+          <w:lang w:val="en-US" w:eastAsia="ar-SA"/>
         </w:rPr>
         <w:t>2013</w:t>
       </w:r>
@@ -794,7 +997,7 @@
           <w:iCs/>
           <w:sz w:val="18"/>
           <w:szCs w:val="20"/>
-          <w:lang w:eastAsia="ar-SA"/>
+          <w:lang w:val="en-US" w:eastAsia="ar-SA"/>
         </w:rPr>
         <w:tab/>
       </w:r>
@@ -805,7 +1008,7 @@
           <w:iCs/>
           <w:sz w:val="18"/>
           <w:szCs w:val="20"/>
-          <w:lang w:eastAsia="ar-SA"/>
+          <w:lang w:val="en-US" w:eastAsia="ar-SA"/>
         </w:rPr>
         <w:t xml:space="preserve">Certification </w:t>
       </w:r>
@@ -817,7 +1020,7 @@
           <w:iCs/>
           <w:sz w:val="18"/>
           <w:szCs w:val="20"/>
-          <w:lang w:eastAsia="ar-SA"/>
+          <w:lang w:val="en-US" w:eastAsia="ar-SA"/>
         </w:rPr>
         <w:t>SCRUM Master</w:t>
       </w:r>
@@ -828,7 +1031,7 @@
           <w:iCs/>
           <w:sz w:val="18"/>
           <w:szCs w:val="20"/>
-          <w:lang w:eastAsia="ar-SA"/>
+          <w:lang w:val="en-US" w:eastAsia="ar-SA"/>
         </w:rPr>
         <w:t xml:space="preserve"> (Scrum Alliance, INC. – XEBIA)</w:t>
       </w:r>
@@ -837,6 +1040,9 @@
       <w:pPr>
         <w:ind w:left="2124" w:hanging="2124"/>
         <w:textAlignment w:val="auto"/>
+        <w:rPr>
+          <w:lang w:val="en-US"/>
+        </w:rPr>
       </w:pPr>
       <w:r>
         <w:rPr>
@@ -846,7 +1052,7 @@
           <w:iCs/>
           <w:sz w:val="18"/>
           <w:szCs w:val="20"/>
-          <w:lang w:eastAsia="ar-SA"/>
+          <w:lang w:val="en-US" w:eastAsia="ar-SA"/>
         </w:rPr>
         <w:t>2003</w:t>
       </w:r>
@@ -858,7 +1064,7 @@
           <w:iCs/>
           <w:sz w:val="18"/>
           <w:szCs w:val="20"/>
-          <w:lang w:eastAsia="ar-SA"/>
+          <w:lang w:val="en-US" w:eastAsia="ar-SA"/>
         </w:rPr>
         <w:tab/>
       </w:r>
@@ -869,10 +1075,11 @@
           <w:iCs/>
           <w:sz w:val="18"/>
           <w:szCs w:val="20"/>
-          <w:lang w:eastAsia="ar-SA"/>
+          <w:lang w:val="en-US" w:eastAsia="ar-SA"/>
         </w:rPr>
         <w:t xml:space="preserve">Formation TERADATA Basic, Physical implementation, SQL, </w:t>
       </w:r>
+      <w:proofErr w:type="spellStart"/>
       <w:r>
         <w:rPr>
           <w:rFonts w:ascii="Verdana" w:eastAsia="TimesNewRomanPS-BoldMT" w:hAnsi="Verdana" w:cs="TimesNewRomanPS-BoldMT"/>
@@ -880,10 +1087,11 @@
           <w:iCs/>
           <w:sz w:val="18"/>
           <w:szCs w:val="20"/>
-          <w:lang w:eastAsia="ar-SA"/>
+          <w:lang w:val="en-US" w:eastAsia="ar-SA"/>
         </w:rPr>
         <w:t>utilitaires</w:t>
       </w:r>
+      <w:proofErr w:type="spellEnd"/>
     </w:p>
     <w:p>
       <w:pPr>
@@ -1125,13 +1333,12 @@
       <w:r>
         <w:rPr>
           <w:rFonts w:ascii="Verdana" w:eastAsia="Verdana" w:hAnsi="Verdana" w:cs="Verdana"/>
-          <w:b/>
           <w:smallCaps/>
           <w:color w:val="000000"/>
           <w:sz w:val="20"/>
           <w:szCs w:val="20"/>
         </w:rPr>
-        <w:t>Java-EE</w:t>
+        <w:t>JEE</w:t>
       </w:r>
       <w:r>
         <w:rPr>
@@ -1143,6 +1350,7 @@
         </w:rPr>
         <w:t xml:space="preserve">, </w:t>
       </w:r>
+      <w:proofErr w:type="spellStart"/>
       <w:r>
         <w:rPr>
           <w:rFonts w:ascii="Verdana" w:eastAsia="Verdana" w:hAnsi="Verdana" w:cs="Verdana"/>
@@ -1151,7 +1359,18 @@
           <w:sz w:val="20"/>
           <w:szCs w:val="20"/>
         </w:rPr>
-        <w:t xml:space="preserve">Javascript </w:t>
+        <w:t>Javascript</w:t>
+      </w:r>
+      <w:proofErr w:type="spellEnd"/>
+      <w:r>
+        <w:rPr>
+          <w:rFonts w:ascii="Verdana" w:eastAsia="Verdana" w:hAnsi="Verdana" w:cs="Verdana"/>
+          <w:smallCaps/>
+          <w:color w:val="000000"/>
+          <w:sz w:val="20"/>
+          <w:szCs w:val="20"/>
+        </w:rPr>
+        <w:t xml:space="preserve"> </w:t>
       </w:r>
       <w:r>
         <w:rPr>
@@ -1172,8 +1391,20 @@
           <w:sz w:val="20"/>
           <w:szCs w:val="20"/>
         </w:rPr>
-        <w:t>, TypeScript</w:t>
-      </w:r>
+        <w:t xml:space="preserve">, </w:t>
+      </w:r>
+      <w:proofErr w:type="spellStart"/>
+      <w:r>
+        <w:rPr>
+          <w:rFonts w:ascii="Verdana" w:eastAsia="Verdana" w:hAnsi="Verdana" w:cs="Verdana"/>
+          <w:smallCaps/>
+          <w:color w:val="000000"/>
+          <w:sz w:val="20"/>
+          <w:szCs w:val="20"/>
+        </w:rPr>
+        <w:t>TypeScript</w:t>
+      </w:r>
+      <w:proofErr w:type="spellEnd"/>
       <w:r>
         <w:rPr>
           <w:rFonts w:ascii="Verdana" w:hAnsi="Verdana"/>
@@ -1342,13 +1573,77 @@
         </w:rPr>
         <w:tab/>
       </w:r>
+      <w:proofErr w:type="spellStart"/>
       <w:r>
         <w:rPr>
           <w:rFonts w:ascii="Verdana" w:hAnsi="Verdana"/>
           <w:sz w:val="20"/>
           <w:szCs w:val="20"/>
         </w:rPr>
-        <w:t>JBoss, Glassfish, Tomcat, Node JS</w:t>
+        <w:t>JBoss</w:t>
+      </w:r>
+      <w:proofErr w:type="spellEnd"/>
+      <w:r>
+        <w:rPr>
+          <w:rFonts w:ascii="Verdana" w:hAnsi="Verdana"/>
+          <w:sz w:val="20"/>
+          <w:szCs w:val="20"/>
+        </w:rPr>
+        <w:t xml:space="preserve">, </w:t>
+      </w:r>
+      <w:proofErr w:type="spellStart"/>
+      <w:r>
+        <w:rPr>
+          <w:rFonts w:ascii="Verdana" w:hAnsi="Verdana"/>
+          <w:sz w:val="20"/>
+          <w:szCs w:val="20"/>
+        </w:rPr>
+        <w:t>Glassfish</w:t>
+      </w:r>
+      <w:proofErr w:type="spellEnd"/>
+      <w:r>
+        <w:rPr>
+          <w:rFonts w:ascii="Verdana" w:hAnsi="Verdana"/>
+          <w:sz w:val="20"/>
+          <w:szCs w:val="20"/>
+        </w:rPr>
+        <w:t xml:space="preserve">, </w:t>
+      </w:r>
+      <w:proofErr w:type="spellStart"/>
+      <w:r>
+        <w:rPr>
+          <w:rFonts w:ascii="Verdana" w:hAnsi="Verdana"/>
+          <w:sz w:val="20"/>
+          <w:szCs w:val="20"/>
+        </w:rPr>
+        <w:t>Tomcat</w:t>
+      </w:r>
+      <w:proofErr w:type="spellEnd"/>
+      <w:r>
+        <w:rPr>
+          <w:rFonts w:ascii="Verdana" w:hAnsi="Verdana"/>
+          <w:sz w:val="20"/>
+          <w:szCs w:val="20"/>
+        </w:rPr>
+        <w:t xml:space="preserve">, </w:t>
+      </w:r>
+      <w:proofErr w:type="spellStart"/>
+      <w:r>
+        <w:rPr>
+          <w:rFonts w:ascii="Verdana" w:hAnsi="Verdana"/>
+          <w:sz w:val="20"/>
+          <w:szCs w:val="20"/>
+        </w:rPr>
+        <w:t>Node</w:t>
+      </w:r>
+      <w:proofErr w:type="spellEnd"/>
+      <w:r>
+        <w:rPr>
+          <w:rFonts w:ascii="Verdana" w:hAnsi="Verdana"/>
+          <w:sz w:val="20"/>
+          <w:szCs w:val="20"/>
+        </w:rPr>
+        <w:t xml:space="preserve"> JS</w:t>
       </w:r>
     </w:p>
     <w:p>
@@ -1382,6 +1677,7 @@
         </w:rPr>
         <w:tab/>
       </w:r>
+      <w:proofErr w:type="spellStart"/>
       <w:r>
         <w:rPr>
           <w:rFonts w:ascii="Verdana" w:hAnsi="Verdana"/>
@@ -1389,7 +1685,46 @@
           <w:sz w:val="20"/>
           <w:szCs w:val="20"/>
         </w:rPr>
-        <w:t xml:space="preserve">IntelliJ, Eclipse, Fitnesse </w:t>
+        <w:t>IntelliJ</w:t>
+      </w:r>
+      <w:proofErr w:type="spellEnd"/>
+      <w:r>
+        <w:rPr>
+          <w:rFonts w:ascii="Verdana" w:hAnsi="Verdana"/>
+          <w:smallCaps/>
+          <w:sz w:val="20"/>
+          <w:szCs w:val="20"/>
+        </w:rPr>
+        <w:t xml:space="preserve">, Eclipse, </w:t>
+      </w:r>
+      <w:proofErr w:type="spellStart"/>
+      <w:r>
+        <w:rPr>
+          <w:rFonts w:ascii="Verdana" w:hAnsi="Verdana"/>
+          <w:smallCaps/>
+          <w:sz w:val="20"/>
+          <w:szCs w:val="20"/>
+        </w:rPr>
+        <w:t>Fitnesse</w:t>
+      </w:r>
+      <w:proofErr w:type="spellEnd"/>
+      <w:r>
+        <w:rPr>
+          <w:rFonts w:ascii="Verdana" w:hAnsi="Verdana"/>
+          <w:smallCaps/>
+          <w:sz w:val="20"/>
+          <w:szCs w:val="20"/>
+        </w:rPr>
+        <w:t>, VS Code</w:t>
+      </w:r>
+      <w:r>
+        <w:rPr>
+          <w:rFonts w:ascii="Verdana" w:hAnsi="Verdana"/>
+          <w:smallCaps/>
+          <w:sz w:val="20"/>
+          <w:szCs w:val="20"/>
+        </w:rPr>
+        <w:t xml:space="preserve"> </w:t>
       </w:r>
     </w:p>
     <w:p>
@@ -1404,7 +1739,7 @@
           <w:sz w:val="20"/>
           <w:szCs w:val="20"/>
         </w:rPr>
-        <w:t>Configuration :</w:t>
+        <w:t>Intégration</w:t>
       </w:r>
       <w:r>
         <w:rPr>
@@ -1413,7 +1748,7 @@
           <w:sz w:val="20"/>
           <w:szCs w:val="20"/>
         </w:rPr>
-        <w:t xml:space="preserve"> </w:t>
+        <w:t xml:space="preserve"> :</w:t>
       </w:r>
       <w:r>
         <w:rPr>
@@ -1422,6 +1757,15 @@
           <w:sz w:val="20"/>
           <w:szCs w:val="20"/>
         </w:rPr>
+        <w:t xml:space="preserve"> </w:t>
+      </w:r>
+      <w:r>
+        <w:rPr>
+          <w:rFonts w:ascii="Verdana" w:hAnsi="Verdana"/>
+          <w:b/>
+          <w:sz w:val="20"/>
+          <w:szCs w:val="20"/>
+        </w:rPr>
         <w:tab/>
       </w:r>
       <w:r>
@@ -1440,7 +1784,36 @@
           <w:sz w:val="20"/>
           <w:szCs w:val="20"/>
         </w:rPr>
-        <w:t>, Maven, Jenkins</w:t>
+        <w:t xml:space="preserve">, </w:t>
+      </w:r>
+      <w:proofErr w:type="spellStart"/>
+      <w:r>
+        <w:rPr>
+          <w:rFonts w:ascii="Verdana" w:hAnsi="Verdana"/>
+          <w:smallCaps/>
+          <w:sz w:val="20"/>
+          <w:szCs w:val="20"/>
+        </w:rPr>
+        <w:t>Maven</w:t>
+      </w:r>
+      <w:proofErr w:type="spellEnd"/>
+      <w:r>
+        <w:rPr>
+          <w:rFonts w:ascii="Verdana" w:hAnsi="Verdana"/>
+          <w:smallCaps/>
+          <w:sz w:val="20"/>
+          <w:szCs w:val="20"/>
+        </w:rPr>
+        <w:t>, Jenkins</w:t>
+      </w:r>
+      <w:r>
+        <w:rPr>
+          <w:rFonts w:ascii="Verdana" w:hAnsi="Verdana"/>
+          <w:smallCaps/>
+          <w:sz w:val="20"/>
+          <w:szCs w:val="20"/>
+        </w:rPr>
+        <w:t>, Circle CI</w:t>
       </w:r>
     </w:p>
     <w:p>
@@ -1580,29 +1953,7 @@
           <w:sz w:val="20"/>
           <w:szCs w:val="20"/>
         </w:rPr>
-        <w:t>Depuis juin</w:t>
-      </w:r>
-      <w:r>
-        <w:rPr>
-          <w:rFonts w:ascii="Verdana" w:hAnsi="Verdana" w:cs="Verdana"/>
-          <w:b/>
-          <w:bCs/>
-          <w:color w:val="000000"/>
-          <w:sz w:val="20"/>
-          <w:szCs w:val="20"/>
-        </w:rPr>
-        <w:t xml:space="preserve"> 201</w:t>
-      </w:r>
-      <w:r>
-        <w:rPr>
-          <w:rFonts w:ascii="Verdana" w:hAnsi="Verdana" w:cs="Verdana"/>
-          <w:b/>
-          <w:bCs/>
-          <w:color w:val="000000"/>
-          <w:sz w:val="20"/>
-          <w:szCs w:val="20"/>
-        </w:rPr>
-        <w:t>7</w:t>
+        <w:t>Depuis juin 2017</w:t>
       </w:r>
       <w:r>
         <w:rPr>
@@ -1614,6 +1965,7 @@
         </w:rPr>
         <w:tab/>
       </w:r>
+      <w:proofErr w:type="spellStart"/>
       <w:r>
         <w:rPr>
           <w:rFonts w:ascii="Verdana" w:hAnsi="Verdana" w:cs="Verdana"/>
@@ -1625,6 +1977,7 @@
         </w:rPr>
         <w:t>Evenium</w:t>
       </w:r>
+      <w:proofErr w:type="spellEnd"/>
     </w:p>
     <w:p>
       <w:pPr>
@@ -2016,29 +2369,7 @@
           <w:sz w:val="20"/>
           <w:szCs w:val="20"/>
         </w:rPr>
-        <w:t xml:space="preserve"> </w:t>
-      </w:r>
-      <w:r>
-        <w:rPr>
-          <w:rFonts w:ascii="Verdana" w:hAnsi="Verdana" w:cs="Verdana"/>
-          <w:b/>
-          <w:bCs/>
-          <w:color w:val="000000"/>
-          <w:sz w:val="20"/>
-          <w:szCs w:val="20"/>
-        </w:rPr>
-        <w:t>–</w:t>
-      </w:r>
-      <w:r>
-        <w:rPr>
-          <w:rFonts w:ascii="Verdana" w:hAnsi="Verdana" w:cs="Verdana"/>
-          <w:b/>
-          <w:bCs/>
-          <w:color w:val="000000"/>
-          <w:sz w:val="20"/>
-          <w:szCs w:val="20"/>
-        </w:rPr>
-        <w:t xml:space="preserve"> Aujourd’hui</w:t>
+        <w:t xml:space="preserve"> – Aujourd’hui</w:t>
       </w:r>
       <w:r>
         <w:rPr>
@@ -2050,6 +2381,7 @@
         </w:rPr>
         <w:tab/>
       </w:r>
+      <w:proofErr w:type="spellStart"/>
       <w:r>
         <w:rPr>
           <w:rFonts w:ascii="Verdana" w:hAnsi="Verdana" w:cs="Verdana"/>
@@ -2060,6 +2392,7 @@
         </w:rPr>
         <w:t>Evenium</w:t>
       </w:r>
+      <w:proofErr w:type="spellEnd"/>
     </w:p>
     <w:p>
       <w:pPr>
@@ -2073,7 +2406,27 @@
           <w:sz w:val="20"/>
           <w:szCs w:val="20"/>
         </w:rPr>
-        <w:t xml:space="preserve">Développeur senior fullstack </w:t>
+        <w:t xml:space="preserve">Développeur senior </w:t>
+      </w:r>
+      <w:proofErr w:type="spellStart"/>
+      <w:r>
+        <w:rPr>
+          <w:rFonts w:ascii="Verdana" w:hAnsi="Verdana" w:cs="Verdana"/>
+          <w:b/>
+          <w:sz w:val="20"/>
+          <w:szCs w:val="20"/>
+        </w:rPr>
+        <w:t>fullstack</w:t>
+      </w:r>
+      <w:proofErr w:type="spellEnd"/>
+      <w:r>
+        <w:rPr>
+          <w:rFonts w:ascii="Verdana" w:hAnsi="Verdana" w:cs="Verdana"/>
+          <w:b/>
+          <w:sz w:val="20"/>
+          <w:szCs w:val="20"/>
+        </w:rPr>
+        <w:t xml:space="preserve"> </w:t>
       </w:r>
     </w:p>
     <w:p>
@@ -2118,8 +2471,6 @@
         </w:rPr>
         <w:t>iel</w:t>
       </w:r>
-      <w:bookmarkStart w:id="0" w:name="_GoBack"/>
-      <w:bookmarkEnd w:id="0"/>
     </w:p>
     <w:p>
       <w:pPr>
@@ -2142,6 +2493,7 @@
           <w:sz w:val="16"/>
         </w:rPr>
       </w:pPr>
+      <w:proofErr w:type="spellStart"/>
       <w:r>
         <w:rPr>
           <w:rFonts w:ascii="Avenir Next Condensed" w:hAnsi="Avenir Next Condensed" w:cs="Cordia New"/>
@@ -2149,7 +2501,37 @@
           <w:iCs/>
           <w:sz w:val="16"/>
         </w:rPr>
-        <w:t>Evenium accompagne ses clients dans toutes les étapes de l’organisation de leurs événements : des inscriptions au reporting, en passant par l’accueil digital des invités, l'interactivité et le networking pendant l’événement. Son expertise lui permet de développer des solutions qui répondent aux besoins de milliers de clients internationaux et leur permettent d’atteindre leurs objectifs.</w:t>
+        <w:t>Evenium</w:t>
+      </w:r>
+      <w:proofErr w:type="spellEnd"/>
+      <w:r>
+        <w:rPr>
+          <w:rFonts w:ascii="Avenir Next Condensed" w:hAnsi="Avenir Next Condensed" w:cs="Cordia New"/>
+          <w:i/>
+          <w:iCs/>
+          <w:sz w:val="16"/>
+        </w:rPr>
+        <w:t xml:space="preserve"> accompagne ses clients dans toutes les étapes de l’organisation de leurs événements : des inscriptions au </w:t>
+      </w:r>
+      <w:proofErr w:type="spellStart"/>
+      <w:r>
+        <w:rPr>
+          <w:rFonts w:ascii="Avenir Next Condensed" w:hAnsi="Avenir Next Condensed" w:cs="Cordia New"/>
+          <w:i/>
+          <w:iCs/>
+          <w:sz w:val="16"/>
+        </w:rPr>
+        <w:t>reporting</w:t>
+      </w:r>
+      <w:proofErr w:type="spellEnd"/>
+      <w:r>
+        <w:rPr>
+          <w:rFonts w:ascii="Avenir Next Condensed" w:hAnsi="Avenir Next Condensed" w:cs="Cordia New"/>
+          <w:i/>
+          <w:iCs/>
+          <w:sz w:val="16"/>
+        </w:rPr>
+        <w:t>, en passant par l’accueil digital des invités, l'interactivité et le networking pendant l’événement. Son expertise lui permet de développer des solutions qui répondent aux besoins de milliers de clients internationaux et leur permettent d’atteindre leurs objectifs.</w:t>
       </w:r>
     </w:p>
     <w:p>
@@ -2171,41 +2553,24 @@
     </w:p>
     <w:p>
       <w:pPr>
-        <w:pStyle w:val="Description"/>
-        <w:rPr>
-          <w:rStyle w:val="Bullets"/>
-        </w:rPr>
-      </w:pPr>
-      <w:r>
-        <w:rPr>
-          <w:rStyle w:val="Bullets"/>
+        <w:spacing w:line="240" w:lineRule="auto"/>
+        <w:ind w:left="0" w:firstLine="0"/>
+        <w:rPr>
+          <w:rFonts w:ascii="Avenir Next Condensed" w:hAnsi="Avenir Next Condensed" w:cs="Cordia New"/>
+          <w:i/>
+          <w:iCs/>
+          <w:sz w:val="16"/>
+        </w:rPr>
+      </w:pPr>
+      <w:r>
+        <w:rPr>
+          <w:rFonts w:ascii="Avenir Next Condensed" w:hAnsi="Avenir Next Condensed" w:cs="Cordia New"/>
+          <w:i/>
+          <w:iCs/>
+          <w:sz w:val="16"/>
         </w:rPr>
         <w:lastRenderedPageBreak/>
-        <w:t xml:space="preserve">NET est l’outil de la suite de logiciel Evenium permettant </w:t>
-      </w:r>
-      <w:r>
-        <w:rPr>
-          <w:rStyle w:val="Bullets"/>
-        </w:rPr>
-        <w:t xml:space="preserve">de gérer les inscriptions. Il intègre notamment une billetterie personnalisable comprenant un formulaire d’inscription, </w:t>
-      </w:r>
-      <w:r>
-        <w:rPr>
-          <w:rStyle w:val="Bullets"/>
-        </w:rPr>
-        <w:t>l’</w:t>
-      </w:r>
-      <w:r>
-        <w:rPr>
-          <w:rStyle w:val="Bullets"/>
-        </w:rPr>
-        <w:t>agenda des sessions</w:t>
-      </w:r>
-      <w:r>
-        <w:rPr>
-          <w:rStyle w:val="Bullets"/>
-        </w:rPr>
-        <w:t>, plusieurs systèmes de paiement, etc.</w:t>
+        <w:t>NET est le gestionnaire d’invitation de d’inscription des participants. Il permet entre autres de gérer les types de billets, les codes promotionnels, les moyens de paiements, l’agenda de l’événement, etc.</w:t>
       </w:r>
     </w:p>
     <w:p>
@@ -2240,8 +2605,16 @@
         <w:rPr>
           <w:lang w:val="en-US"/>
         </w:rPr>
-        <w:t>Tests unitaires et non-regression</w:t>
-      </w:r>
+        <w:t xml:space="preserve">Tests </w:t>
+      </w:r>
+      <w:proofErr w:type="spellStart"/>
+      <w:r>
+        <w:rPr>
+          <w:lang w:val="en-US"/>
+        </w:rPr>
+        <w:t>unita</w:t>
+      </w:r>
+      <w:proofErr w:type="spellEnd"/>
     </w:p>
     <w:p>
       <w:pPr>
@@ -2251,9 +2624,23 @@
           <w:numId w:val="1"/>
         </w:numPr>
         <w:ind w:left="794" w:hanging="283"/>
-      </w:pPr>
-      <w:r>
-        <w:t>Revues de code</w:t>
+        <w:rPr>
+          <w:lang w:val="en-US"/>
+        </w:rPr>
+      </w:pPr>
+      <w:proofErr w:type="spellStart"/>
+      <w:r>
+        <w:rPr>
+          <w:lang w:val="en-US"/>
+        </w:rPr>
+        <w:t>ires</w:t>
+      </w:r>
+      <w:proofErr w:type="spellEnd"/>
+      <w:r>
+        <w:rPr>
+          <w:lang w:val="en-US"/>
+        </w:rPr>
+        <w:t xml:space="preserve"> et non-regression</w:t>
       </w:r>
     </w:p>
     <w:p>
@@ -2266,6 +2653,19 @@
         <w:ind w:left="794" w:hanging="283"/>
       </w:pPr>
       <w:r>
+        <w:t>Revues de code</w:t>
+      </w:r>
+    </w:p>
+    <w:p>
+      <w:pPr>
+        <w:pStyle w:val="cvActions"/>
+        <w:numPr>
+          <w:ilvl w:val="0"/>
+          <w:numId w:val="1"/>
+        </w:numPr>
+        <w:ind w:left="794" w:hanging="283"/>
+      </w:pPr>
+      <w:r>
         <w:t>Gestion de la dette technique</w:t>
       </w:r>
     </w:p>
@@ -2312,6 +2712,7 @@
         </w:rPr>
         <w:t xml:space="preserve">ES6, </w:t>
       </w:r>
+      <w:proofErr w:type="spellStart"/>
       <w:r>
         <w:rPr>
           <w:rFonts w:cs="Verdana"/>
@@ -2321,8 +2722,9 @@
           <w:sz w:val="20"/>
           <w:szCs w:val="20"/>
         </w:rPr>
-        <w:t>React 16</w:t>
-      </w:r>
+        <w:t>React</w:t>
+      </w:r>
+      <w:proofErr w:type="spellEnd"/>
       <w:r>
         <w:rPr>
           <w:rFonts w:cs="Verdana"/>
@@ -2332,7 +2734,7 @@
           <w:sz w:val="20"/>
           <w:szCs w:val="20"/>
         </w:rPr>
-        <w:t xml:space="preserve">, </w:t>
+        <w:t xml:space="preserve"> 16</w:t>
       </w:r>
       <w:r>
         <w:rPr>
@@ -2343,8 +2745,9 @@
           <w:sz w:val="20"/>
           <w:szCs w:val="20"/>
         </w:rPr>
-        <w:t xml:space="preserve">Node JS, Server Side Rendering, Webpack, </w:t>
-      </w:r>
+        <w:t xml:space="preserve">, </w:t>
+      </w:r>
+      <w:proofErr w:type="spellStart"/>
       <w:r>
         <w:rPr>
           <w:rFonts w:cs="Verdana"/>
@@ -2354,8 +2757,9 @@
           <w:sz w:val="20"/>
           <w:szCs w:val="20"/>
         </w:rPr>
-        <w:t>Java 7, JBoss</w:t>
-      </w:r>
+        <w:t>Node</w:t>
+      </w:r>
+      <w:proofErr w:type="spellEnd"/>
       <w:r>
         <w:rPr>
           <w:rFonts w:cs="Verdana"/>
@@ -2365,8 +2769,9 @@
           <w:sz w:val="20"/>
           <w:szCs w:val="20"/>
         </w:rPr>
-        <w:t xml:space="preserve"> 6</w:t>
-      </w:r>
+        <w:t xml:space="preserve"> JS, Server </w:t>
+      </w:r>
+      <w:proofErr w:type="spellStart"/>
       <w:r>
         <w:rPr>
           <w:rFonts w:cs="Verdana"/>
@@ -2376,8 +2781,9 @@
           <w:sz w:val="20"/>
           <w:szCs w:val="20"/>
         </w:rPr>
-        <w:t xml:space="preserve">, </w:t>
-      </w:r>
+        <w:t>Side</w:t>
+      </w:r>
+      <w:proofErr w:type="spellEnd"/>
       <w:r>
         <w:rPr>
           <w:rFonts w:cs="Verdana"/>
@@ -2387,8 +2793,9 @@
           <w:sz w:val="20"/>
           <w:szCs w:val="20"/>
         </w:rPr>
-        <w:t xml:space="preserve">JSF, EJB, Seam, </w:t>
-      </w:r>
+        <w:t xml:space="preserve"> </w:t>
+      </w:r>
+      <w:proofErr w:type="spellStart"/>
       <w:r>
         <w:rPr>
           <w:rFonts w:cs="Verdana"/>
@@ -2398,8 +2805,9 @@
           <w:sz w:val="20"/>
           <w:szCs w:val="20"/>
         </w:rPr>
-        <w:t xml:space="preserve">Oracle, </w:t>
-      </w:r>
+        <w:t>Rendering</w:t>
+      </w:r>
+      <w:proofErr w:type="spellEnd"/>
       <w:r>
         <w:rPr>
           <w:rFonts w:cs="Verdana"/>
@@ -2409,8 +2817,9 @@
           <w:sz w:val="20"/>
           <w:szCs w:val="20"/>
         </w:rPr>
-        <w:t>S</w:t>
-      </w:r>
+        <w:t xml:space="preserve">, </w:t>
+      </w:r>
+      <w:proofErr w:type="spellStart"/>
       <w:r>
         <w:rPr>
           <w:rFonts w:cs="Verdana"/>
@@ -2420,7 +2829,146 @@
           <w:sz w:val="20"/>
           <w:szCs w:val="20"/>
         </w:rPr>
-        <w:t>elenium, Git, Jenkins, Circle-CI, VS Code, Eclipse</w:t>
+        <w:t>Webpack</w:t>
+      </w:r>
+      <w:proofErr w:type="spellEnd"/>
+      <w:r>
+        <w:rPr>
+          <w:rFonts w:cs="Verdana"/>
+          <w:b w:val="0"/>
+          <w:i/>
+          <w:iCs/>
+          <w:sz w:val="20"/>
+          <w:szCs w:val="20"/>
+        </w:rPr>
+        <w:t xml:space="preserve">, </w:t>
+      </w:r>
+      <w:r>
+        <w:rPr>
+          <w:rFonts w:cs="Verdana"/>
+          <w:b w:val="0"/>
+          <w:i/>
+          <w:iCs/>
+          <w:sz w:val="20"/>
+          <w:szCs w:val="20"/>
+        </w:rPr>
+        <w:t xml:space="preserve">Java 7, </w:t>
+      </w:r>
+      <w:proofErr w:type="spellStart"/>
+      <w:r>
+        <w:rPr>
+          <w:rFonts w:cs="Verdana"/>
+          <w:b w:val="0"/>
+          <w:i/>
+          <w:iCs/>
+          <w:sz w:val="20"/>
+          <w:szCs w:val="20"/>
+        </w:rPr>
+        <w:t>JBoss</w:t>
+      </w:r>
+      <w:proofErr w:type="spellEnd"/>
+      <w:r>
+        <w:rPr>
+          <w:rFonts w:cs="Verdana"/>
+          <w:b w:val="0"/>
+          <w:i/>
+          <w:iCs/>
+          <w:sz w:val="20"/>
+          <w:szCs w:val="20"/>
+        </w:rPr>
+        <w:t xml:space="preserve"> 6</w:t>
+      </w:r>
+      <w:r>
+        <w:rPr>
+          <w:rFonts w:cs="Verdana"/>
+          <w:b w:val="0"/>
+          <w:i/>
+          <w:iCs/>
+          <w:sz w:val="20"/>
+          <w:szCs w:val="20"/>
+        </w:rPr>
+        <w:t xml:space="preserve">, </w:t>
+      </w:r>
+      <w:r>
+        <w:rPr>
+          <w:rFonts w:cs="Verdana"/>
+          <w:b w:val="0"/>
+          <w:i/>
+          <w:iCs/>
+          <w:sz w:val="20"/>
+          <w:szCs w:val="20"/>
+        </w:rPr>
+        <w:t xml:space="preserve">JSF, EJB, </w:t>
+      </w:r>
+      <w:proofErr w:type="spellStart"/>
+      <w:r>
+        <w:rPr>
+          <w:rFonts w:cs="Verdana"/>
+          <w:b w:val="0"/>
+          <w:i/>
+          <w:iCs/>
+          <w:sz w:val="20"/>
+          <w:szCs w:val="20"/>
+        </w:rPr>
+        <w:t>Seam</w:t>
+      </w:r>
+      <w:proofErr w:type="spellEnd"/>
+      <w:r>
+        <w:rPr>
+          <w:rFonts w:cs="Verdana"/>
+          <w:b w:val="0"/>
+          <w:i/>
+          <w:iCs/>
+          <w:sz w:val="20"/>
+          <w:szCs w:val="20"/>
+        </w:rPr>
+        <w:t xml:space="preserve">, </w:t>
+      </w:r>
+      <w:r>
+        <w:rPr>
+          <w:rFonts w:cs="Verdana"/>
+          <w:b w:val="0"/>
+          <w:i/>
+          <w:iCs/>
+          <w:sz w:val="20"/>
+          <w:szCs w:val="20"/>
+        </w:rPr>
+        <w:t xml:space="preserve">Oracle, </w:t>
+      </w:r>
+      <w:proofErr w:type="spellStart"/>
+      <w:r>
+        <w:rPr>
+          <w:rFonts w:cs="Verdana"/>
+          <w:b w:val="0"/>
+          <w:i/>
+          <w:iCs/>
+          <w:sz w:val="20"/>
+          <w:szCs w:val="20"/>
+        </w:rPr>
+        <w:t>S</w:t>
+      </w:r>
+      <w:r>
+        <w:rPr>
+          <w:rFonts w:cs="Verdana"/>
+          <w:b w:val="0"/>
+          <w:i/>
+          <w:iCs/>
+          <w:sz w:val="20"/>
+          <w:szCs w:val="20"/>
+        </w:rPr>
+        <w:t>elenium</w:t>
+      </w:r>
+      <w:proofErr w:type="spellEnd"/>
+      <w:r>
+        <w:rPr>
+          <w:rFonts w:cs="Verdana"/>
+          <w:b w:val="0"/>
+          <w:i/>
+          <w:iCs/>
+          <w:sz w:val="20"/>
+          <w:szCs w:val="20"/>
+        </w:rPr>
+        <w:t>, Git, Jenkins, Circle-CI, VS Code, Eclipse</w:t>
       </w:r>
     </w:p>
     <w:p>
@@ -2462,7 +3010,7 @@
                 <wp:extent cx="6926580" cy="0"/>
                 <wp:effectExtent l="6985" t="15875" r="6985" b="12700"/>
                 <wp:wrapNone/>
-                <wp:docPr id="11" name="AutoShape 12"/>
+                <wp:docPr id="2" name="AutoShape 12"/>
                 <wp:cNvGraphicFramePr/>
                 <a:graphic xmlns:a="http://schemas.openxmlformats.org/drawingml/2006/main">
                   <a:graphicData uri="http://schemas.microsoft.com/office/word/2010/wordprocessingShape">
@@ -2589,7 +3137,27 @@
           <w:sz w:val="20"/>
           <w:szCs w:val="20"/>
         </w:rPr>
-        <w:t xml:space="preserve">Développeur senior fullstack </w:t>
+        <w:t xml:space="preserve">Développeur senior </w:t>
+      </w:r>
+      <w:proofErr w:type="spellStart"/>
+      <w:r>
+        <w:rPr>
+          <w:rFonts w:ascii="Verdana" w:hAnsi="Verdana" w:cs="Verdana"/>
+          <w:b/>
+          <w:sz w:val="20"/>
+          <w:szCs w:val="20"/>
+        </w:rPr>
+        <w:t>fullstack</w:t>
+      </w:r>
+      <w:proofErr w:type="spellEnd"/>
+      <w:r>
+        <w:rPr>
+          <w:rFonts w:ascii="Verdana" w:hAnsi="Verdana" w:cs="Verdana"/>
+          <w:b/>
+          <w:sz w:val="20"/>
+          <w:szCs w:val="20"/>
+        </w:rPr>
+        <w:t xml:space="preserve"> </w:t>
       </w:r>
     </w:p>
     <w:p>
@@ -2597,7 +3165,8 @@
         <w:spacing w:line="240" w:lineRule="auto"/>
         <w:ind w:firstLine="0"/>
       </w:pPr>
-      <w:bookmarkStart w:id="1" w:name="__DdeLink__246_1140652218"/>
+      <w:bookmarkStart w:id="2" w:name="__DdeLink__246_1140652218"/>
+      <w:proofErr w:type="spellStart"/>
       <w:r>
         <w:rPr>
           <w:rFonts w:ascii="Verdana" w:hAnsi="Verdana" w:cs="Verdana"/>
@@ -2605,9 +3174,9 @@
           <w:sz w:val="20"/>
           <w:szCs w:val="20"/>
         </w:rPr>
-        <w:t>Technical L</w:t>
-      </w:r>
-      <w:bookmarkEnd w:id="1"/>
+        <w:t>Technical</w:t>
+      </w:r>
+      <w:proofErr w:type="spellEnd"/>
       <w:r>
         <w:rPr>
           <w:rFonts w:ascii="Verdana" w:hAnsi="Verdana" w:cs="Verdana"/>
@@ -2615,6 +3184,16 @@
           <w:sz w:val="20"/>
           <w:szCs w:val="20"/>
         </w:rPr>
+        <w:t xml:space="preserve"> L</w:t>
+      </w:r>
+      <w:bookmarkEnd w:id="2"/>
+      <w:r>
+        <w:rPr>
+          <w:rFonts w:ascii="Verdana" w:hAnsi="Verdana" w:cs="Verdana"/>
+          <w:b/>
+          <w:sz w:val="20"/>
+          <w:szCs w:val="20"/>
+        </w:rPr>
         <w:t>eader</w:t>
       </w:r>
     </w:p>
@@ -2667,13 +3246,21 @@
         <w:rPr>
           <w:iCs/>
         </w:rPr>
-        <w:t xml:space="preserve"> par les assureurs</w:t>
-      </w:r>
-      <w:r>
-        <w:rPr>
-          <w:iCs/>
-        </w:rPr>
-        <w:t xml:space="preserve"> afin de réaliser des expertises suite à un sinistre, soit sur site, soit à distance, par téléphone ou visioconférence. Elle a entamé fin 2013 une refonte totale de son SI en commençant par son outil de gestion, rebaptisé iTex.</w:t>
+        <w:t xml:space="preserve"> par les assureurs afin de réaliser des expertises suite à un sinistre, soit sur site, soit à distance, par téléphone ou visioconférence. Elle a entamé fin 2013 une refonte totale de son SI en commençant par son outil de gestion, rebaptisé </w:t>
+      </w:r>
+      <w:proofErr w:type="spellStart"/>
+      <w:r>
+        <w:rPr>
+          <w:iCs/>
+        </w:rPr>
+        <w:t>iTex</w:t>
+      </w:r>
+      <w:proofErr w:type="spellEnd"/>
+      <w:r>
+        <w:rPr>
+          <w:iCs/>
+        </w:rPr>
+        <w:t>.</w:t>
       </w:r>
     </w:p>
     <w:p>
@@ -2681,10 +3268,15 @@
         <w:spacing w:line="240" w:lineRule="auto"/>
       </w:pPr>
       <w:r>
-        <w:t>En tant que Technical Leader</w:t>
-      </w:r>
-      <w:r>
-        <w:t>, sur chaque projet, j'étais en charge de :</w:t>
+        <w:t xml:space="preserve">En tant que </w:t>
+      </w:r>
+      <w:proofErr w:type="spellStart"/>
+      <w:r>
+        <w:t>Technical</w:t>
+      </w:r>
+      <w:proofErr w:type="spellEnd"/>
+      <w:r>
+        <w:t xml:space="preserve"> Leader, sur chaque projet, j'étais en charge de :</w:t>
       </w:r>
     </w:p>
     <w:p>
@@ -2759,10 +3351,7 @@
         <w:ind w:left="794" w:hanging="283"/>
       </w:pPr>
       <w:r>
-        <w:t>Méthodol</w:t>
-      </w:r>
-      <w:r>
-        <w:t>ogie Agile, Kanban électronique.</w:t>
+        <w:t>Méthodologie Agile, Kanban électronique.</w:t>
       </w:r>
     </w:p>
     <w:p>
@@ -2795,6 +3384,7 @@
         </w:rPr>
         <w:t xml:space="preserve">Environnement technique : </w:t>
       </w:r>
+      <w:proofErr w:type="spellStart"/>
       <w:r>
         <w:rPr>
           <w:rFonts w:eastAsia="Times New Roman" w:cs="Verdana"/>
@@ -2805,8 +3395,87 @@
           <w:sz w:val="20"/>
           <w:szCs w:val="20"/>
         </w:rPr>
-        <w:t>Kanbanize, Linux CentOS, Idea IntelliJ</w:t>
-      </w:r>
+        <w:t>Kanbanize</w:t>
+      </w:r>
+      <w:proofErr w:type="spellEnd"/>
+      <w:r>
+        <w:rPr>
+          <w:rFonts w:eastAsia="Times New Roman" w:cs="Verdana"/>
+          <w:b w:val="0"/>
+          <w:i/>
+          <w:iCs/>
+          <w:color w:val="000000"/>
+          <w:sz w:val="20"/>
+          <w:szCs w:val="20"/>
+        </w:rPr>
+        <w:t xml:space="preserve">, Linux </w:t>
+      </w:r>
+      <w:proofErr w:type="spellStart"/>
+      <w:r>
+        <w:rPr>
+          <w:rFonts w:eastAsia="Times New Roman" w:cs="Verdana"/>
+          <w:b w:val="0"/>
+          <w:i/>
+          <w:iCs/>
+          <w:color w:val="000000"/>
+          <w:sz w:val="20"/>
+          <w:szCs w:val="20"/>
+        </w:rPr>
+        <w:t>CentOS</w:t>
+      </w:r>
+      <w:proofErr w:type="spellEnd"/>
+      <w:r>
+        <w:rPr>
+          <w:rFonts w:eastAsia="Times New Roman" w:cs="Verdana"/>
+          <w:b w:val="0"/>
+          <w:i/>
+          <w:iCs/>
+          <w:color w:val="000000"/>
+          <w:sz w:val="20"/>
+          <w:szCs w:val="20"/>
+        </w:rPr>
+        <w:t xml:space="preserve">, </w:t>
+      </w:r>
+      <w:proofErr w:type="spellStart"/>
+      <w:r>
+        <w:rPr>
+          <w:rFonts w:eastAsia="Times New Roman" w:cs="Verdana"/>
+          <w:b w:val="0"/>
+          <w:i/>
+          <w:iCs/>
+          <w:color w:val="000000"/>
+          <w:sz w:val="20"/>
+          <w:szCs w:val="20"/>
+        </w:rPr>
+        <w:t>Idea</w:t>
+      </w:r>
+      <w:proofErr w:type="spellEnd"/>
+      <w:r>
+        <w:rPr>
+          <w:rFonts w:eastAsia="Times New Roman" w:cs="Verdana"/>
+          <w:b w:val="0"/>
+          <w:i/>
+          <w:iCs/>
+          <w:color w:val="000000"/>
+          <w:sz w:val="20"/>
+          <w:szCs w:val="20"/>
+        </w:rPr>
+        <w:t xml:space="preserve"> </w:t>
+      </w:r>
+      <w:proofErr w:type="spellStart"/>
+      <w:r>
+        <w:rPr>
+          <w:rFonts w:eastAsia="Times New Roman" w:cs="Verdana"/>
+          <w:b w:val="0"/>
+          <w:i/>
+          <w:iCs/>
+          <w:color w:val="000000"/>
+          <w:sz w:val="20"/>
+          <w:szCs w:val="20"/>
+        </w:rPr>
+        <w:t>IntelliJ</w:t>
+      </w:r>
+      <w:proofErr w:type="spellEnd"/>
     </w:p>
     <w:p>
       <w:pPr>
@@ -2820,11 +3489,37 @@
       <w:pPr>
         <w:pStyle w:val="Description"/>
       </w:pPr>
-      <w:r>
-        <w:t xml:space="preserve">iTex est une refonte « from scrach » du logiciel de gestion de sinistre. C’est l’application critique utilisée </w:t>
-      </w:r>
-      <w:r>
-        <w:t>par les gestionnaires en agence et les télé-experts. Son implémentation est basée sur un progiciel de Case Management édité par Open Text : Case 360.</w:t>
+      <w:proofErr w:type="spellStart"/>
+      <w:r>
+        <w:t>iTex</w:t>
+      </w:r>
+      <w:proofErr w:type="spellEnd"/>
+      <w:r>
+        <w:t xml:space="preserve"> est une refonte « </w:t>
+      </w:r>
+      <w:proofErr w:type="spellStart"/>
+      <w:r>
+        <w:t>from</w:t>
+      </w:r>
+      <w:proofErr w:type="spellEnd"/>
+      <w:r>
+        <w:t xml:space="preserve"> </w:t>
+      </w:r>
+      <w:proofErr w:type="spellStart"/>
+      <w:r>
+        <w:t>scrach</w:t>
+      </w:r>
+      <w:proofErr w:type="spellEnd"/>
+      <w:r>
+        <w:t xml:space="preserve"> » du logiciel de gestion de sinistre. C’est l’application critique utilisée par les gestionnaires en agence et les télé-experts. Son implémentation est basée sur un progiciel de Case Management édité par Open </w:t>
+      </w:r>
+      <w:proofErr w:type="spellStart"/>
+      <w:r>
+        <w:t>Text</w:t>
+      </w:r>
+      <w:proofErr w:type="spellEnd"/>
+      <w:r>
+        <w:t> : Case 360.</w:t>
       </w:r>
     </w:p>
     <w:p>
@@ -2850,8 +3545,13 @@
         <w:ind w:left="794" w:hanging="283"/>
       </w:pPr>
       <w:r>
-        <w:t>Revues de code / Gestion de la dette technique / Refactoring</w:t>
-      </w:r>
+        <w:t xml:space="preserve">Revues de code / Gestion de la dette technique / </w:t>
+      </w:r>
+      <w:proofErr w:type="spellStart"/>
+      <w:r>
+        <w:t>Refactoring</w:t>
+      </w:r>
+      <w:proofErr w:type="spellEnd"/>
     </w:p>
     <w:p>
       <w:pPr>
@@ -2875,17 +3575,7 @@
           <w:sz w:val="20"/>
           <w:szCs w:val="20"/>
         </w:rPr>
-        <w:t>Environnemen</w:t>
-      </w:r>
-      <w:r>
-        <w:rPr>
-          <w:rFonts w:cs="Verdana"/>
-          <w:bCs/>
-          <w:color w:val="000000"/>
-          <w:sz w:val="20"/>
-          <w:szCs w:val="20"/>
-        </w:rPr>
-        <w:t>t technique :</w:t>
+        <w:t>Environnement technique :</w:t>
       </w:r>
       <w:r>
         <w:rPr>
@@ -2896,6 +3586,7 @@
         </w:rPr>
         <w:t xml:space="preserve"> </w:t>
       </w:r>
+      <w:proofErr w:type="spellStart"/>
       <w:r>
         <w:rPr>
           <w:rFonts w:cs="Verdana"/>
@@ -2905,8 +3596,81 @@
           <w:sz w:val="20"/>
           <w:szCs w:val="20"/>
         </w:rPr>
-        <w:t>AngularJS 1.x, Java 7, JBoss, Oracle, Case 360, Bootstrap, Jasmine, Fitnesse</w:t>
-      </w:r>
+        <w:t>AngularJS</w:t>
+      </w:r>
+      <w:proofErr w:type="spellEnd"/>
+      <w:r>
+        <w:rPr>
+          <w:rFonts w:cs="Verdana"/>
+          <w:b w:val="0"/>
+          <w:i/>
+          <w:iCs/>
+          <w:sz w:val="20"/>
+          <w:szCs w:val="20"/>
+        </w:rPr>
+        <w:t xml:space="preserve"> 1.x, Java 7, </w:t>
+      </w:r>
+      <w:proofErr w:type="spellStart"/>
+      <w:r>
+        <w:rPr>
+          <w:rFonts w:cs="Verdana"/>
+          <w:b w:val="0"/>
+          <w:i/>
+          <w:iCs/>
+          <w:sz w:val="20"/>
+          <w:szCs w:val="20"/>
+        </w:rPr>
+        <w:t>JBoss</w:t>
+      </w:r>
+      <w:proofErr w:type="spellEnd"/>
+      <w:r>
+        <w:rPr>
+          <w:rFonts w:cs="Verdana"/>
+          <w:b w:val="0"/>
+          <w:i/>
+          <w:iCs/>
+          <w:sz w:val="20"/>
+          <w:szCs w:val="20"/>
+        </w:rPr>
+        <w:t xml:space="preserve">, Oracle, Case 360, </w:t>
+      </w:r>
+      <w:proofErr w:type="spellStart"/>
+      <w:r>
+        <w:rPr>
+          <w:rFonts w:cs="Verdana"/>
+          <w:b w:val="0"/>
+          <w:i/>
+          <w:iCs/>
+          <w:sz w:val="20"/>
+          <w:szCs w:val="20"/>
+        </w:rPr>
+        <w:t>Bootstrap</w:t>
+      </w:r>
+      <w:proofErr w:type="spellEnd"/>
+      <w:r>
+        <w:rPr>
+          <w:rFonts w:cs="Verdana"/>
+          <w:b w:val="0"/>
+          <w:i/>
+          <w:iCs/>
+          <w:sz w:val="20"/>
+          <w:szCs w:val="20"/>
+        </w:rPr>
+        <w:t xml:space="preserve">, Jasmine, </w:t>
+      </w:r>
+      <w:proofErr w:type="spellStart"/>
+      <w:r>
+        <w:rPr>
+          <w:rFonts w:cs="Verdana"/>
+          <w:b w:val="0"/>
+          <w:i/>
+          <w:iCs/>
+          <w:sz w:val="20"/>
+          <w:szCs w:val="20"/>
+        </w:rPr>
+        <w:t>Fitnesse</w:t>
+      </w:r>
+      <w:proofErr w:type="spellEnd"/>
     </w:p>
     <w:p>
       <w:pPr>
@@ -2923,7 +3687,15 @@
         <w:pStyle w:val="Mission"/>
       </w:pPr>
       <w:r>
-        <w:t>Nouveau Texi Mobile : Outil de chiffrage sur site</w:t>
+        <w:t xml:space="preserve">Nouveau </w:t>
+      </w:r>
+      <w:proofErr w:type="spellStart"/>
+      <w:r>
+        <w:t>Texi</w:t>
+      </w:r>
+      <w:proofErr w:type="spellEnd"/>
+      <w:r>
+        <w:t xml:space="preserve"> Mobile : Outil de chiffrage sur site</w:t>
       </w:r>
     </w:p>
     <w:p>
@@ -2931,10 +3703,7 @@
         <w:pStyle w:val="Description"/>
       </w:pPr>
       <w:r>
-        <w:t>NTM permet aux experts se déplaçant sur site, de saisir les dommages et le chiffrage sur une tablette</w:t>
-      </w:r>
-      <w:r>
-        <w:t xml:space="preserve"> PC, avec une expérience utilisateur accrue.</w:t>
+        <w:t>NTM permet aux experts se déplaçant sur site, de saisir les dommages et le chiffrage sur une tablette PC, avec une expérience utilisateur accrue.</w:t>
       </w:r>
     </w:p>
     <w:p>
@@ -3010,6 +3779,7 @@
         </w:rPr>
         <w:t xml:space="preserve"> </w:t>
       </w:r>
+      <w:proofErr w:type="spellStart"/>
       <w:r>
         <w:rPr>
           <w:rFonts w:cs="Verdana"/>
@@ -3019,8 +3789,81 @@
           <w:sz w:val="20"/>
           <w:szCs w:val="20"/>
         </w:rPr>
-        <w:t>AngularJS 2, NodeJS, Electron, NoSQL, Bootstrap</w:t>
-      </w:r>
+        <w:t>AngularJS</w:t>
+      </w:r>
+      <w:proofErr w:type="spellEnd"/>
+      <w:r>
+        <w:rPr>
+          <w:rFonts w:cs="Verdana"/>
+          <w:b w:val="0"/>
+          <w:i/>
+          <w:iCs/>
+          <w:sz w:val="20"/>
+          <w:szCs w:val="20"/>
+        </w:rPr>
+        <w:t xml:space="preserve"> 2, </w:t>
+      </w:r>
+      <w:proofErr w:type="spellStart"/>
+      <w:r>
+        <w:rPr>
+          <w:rFonts w:cs="Verdana"/>
+          <w:b w:val="0"/>
+          <w:i/>
+          <w:iCs/>
+          <w:sz w:val="20"/>
+          <w:szCs w:val="20"/>
+        </w:rPr>
+        <w:t>NodeJS</w:t>
+      </w:r>
+      <w:proofErr w:type="spellEnd"/>
+      <w:r>
+        <w:rPr>
+          <w:rFonts w:cs="Verdana"/>
+          <w:b w:val="0"/>
+          <w:i/>
+          <w:iCs/>
+          <w:sz w:val="20"/>
+          <w:szCs w:val="20"/>
+        </w:rPr>
+        <w:t xml:space="preserve">, Electron, </w:t>
+      </w:r>
+      <w:proofErr w:type="spellStart"/>
+      <w:r>
+        <w:rPr>
+          <w:rFonts w:cs="Verdana"/>
+          <w:b w:val="0"/>
+          <w:i/>
+          <w:iCs/>
+          <w:sz w:val="20"/>
+          <w:szCs w:val="20"/>
+        </w:rPr>
+        <w:t>NoSQL</w:t>
+      </w:r>
+      <w:proofErr w:type="spellEnd"/>
+      <w:r>
+        <w:rPr>
+          <w:rFonts w:cs="Verdana"/>
+          <w:b w:val="0"/>
+          <w:i/>
+          <w:iCs/>
+          <w:sz w:val="20"/>
+          <w:szCs w:val="20"/>
+        </w:rPr>
+        <w:t xml:space="preserve">, </w:t>
+      </w:r>
+      <w:proofErr w:type="spellStart"/>
+      <w:r>
+        <w:rPr>
+          <w:rFonts w:cs="Verdana"/>
+          <w:b w:val="0"/>
+          <w:i/>
+          <w:iCs/>
+          <w:sz w:val="20"/>
+          <w:szCs w:val="20"/>
+        </w:rPr>
+        <w:t>Bootstrap</w:t>
+      </w:r>
+      <w:proofErr w:type="spellEnd"/>
     </w:p>
     <w:p>
       <w:pPr>
@@ -3070,7 +3913,7 @@
                 <wp:extent cx="6926580" cy="0"/>
                 <wp:effectExtent l="6985" t="15875" r="6985" b="12700"/>
                 <wp:wrapNone/>
-                <wp:docPr id="2" name="AutoShape 12"/>
+                <wp:docPr id="7" name="AutoShape 12"/>
                 <wp:cNvGraphicFramePr/>
                 <a:graphic xmlns:a="http://schemas.openxmlformats.org/drawingml/2006/main">
                   <a:graphicData uri="http://schemas.microsoft.com/office/word/2010/wordprocessingShape">
@@ -3181,6 +4024,7 @@
       <w:pPr>
         <w:ind w:firstLine="0"/>
       </w:pPr>
+      <w:proofErr w:type="spellStart"/>
       <w:r>
         <w:rPr>
           <w:rFonts w:ascii="Verdana" w:eastAsia="Times New Roman" w:hAnsi="Verdana" w:cs="Calibri"/>
@@ -3189,7 +4033,18 @@
           <w:sz w:val="20"/>
           <w:szCs w:val="20"/>
         </w:rPr>
-        <w:t>Technical leader</w:t>
+        <w:t>Technical</w:t>
+      </w:r>
+      <w:proofErr w:type="spellEnd"/>
+      <w:r>
+        <w:rPr>
+          <w:rFonts w:ascii="Verdana" w:eastAsia="Times New Roman" w:hAnsi="Verdana" w:cs="Calibri"/>
+          <w:b/>
+          <w:i/>
+          <w:sz w:val="20"/>
+          <w:szCs w:val="20"/>
+        </w:rPr>
+        <w:t xml:space="preserve"> leader</w:t>
       </w:r>
     </w:p>
     <w:p>
@@ -3197,10 +4052,7 @@
         <w:ind w:firstLine="0"/>
       </w:pPr>
       <w:r>
-        <w:t xml:space="preserve">Secteur Énergie / </w:t>
-      </w:r>
-      <w:r>
-        <w:t>Développement SAAS</w:t>
+        <w:t>Secteur Énergie / Développement SAAS</w:t>
       </w:r>
     </w:p>
     <w:p>
@@ -3216,10 +4068,7 @@
         <w:pStyle w:val="Description"/>
       </w:pPr>
       <w:r>
-        <w:t>DRMS est un logiciel d’effacement permettant à la société américaine de contrôler les équipements des particuliers ayant souscrit pour les sortir du réseau en vue d’adoucir les pério</w:t>
-      </w:r>
-      <w:r>
-        <w:t xml:space="preserve">des de haute dépense énergétique. EDF souhaite adapter la solution pour les entreprises sur le réseau français. </w:t>
+        <w:t xml:space="preserve">DRMS est un logiciel d’effacement permettant à la société américaine de contrôler les équipements des particuliers ayant souscrit pour les sortir du réseau en vue d’adoucir les périodes de haute dépense énergétique. EDF souhaite adapter la solution pour les entreprises sur le réseau français. </w:t>
       </w:r>
     </w:p>
     <w:p>
@@ -3245,10 +4094,7 @@
         <w:ind w:left="794" w:hanging="283"/>
       </w:pPr>
       <w:r>
-        <w:t xml:space="preserve">À partir du logiciel « Product » développé à Atlanta, intégration de </w:t>
-      </w:r>
-      <w:r>
-        <w:t>la partie « Project » spécifique au client, déploiement de la solution finale sur les différents environnements.</w:t>
+        <w:t>À partir du logiciel « Product » développé à Atlanta, intégration de la partie « Project » spécifique au client, déploiement de la solution finale sur les différents environnements.</w:t>
       </w:r>
     </w:p>
     <w:p>
@@ -3287,10 +4133,7 @@
         <w:ind w:left="794" w:hanging="283"/>
       </w:pPr>
       <w:r>
-        <w:t>Développement de Web Services dans le cadre d’échanges bilat</w:t>
-      </w:r>
-      <w:r>
-        <w:t>éraux avec le client</w:t>
+        <w:t>Développement de Web Services dans le cadre d’échanges bilatéraux avec le client</w:t>
       </w:r>
     </w:p>
     <w:p>
@@ -3315,8 +4158,21 @@
         </w:numPr>
         <w:ind w:left="794" w:hanging="283"/>
       </w:pPr>
-      <w:r>
-        <w:t>Pre-recette de la solution (HP Quality Center)</w:t>
+      <w:proofErr w:type="spellStart"/>
+      <w:r>
+        <w:t>Pre</w:t>
+      </w:r>
+      <w:proofErr w:type="spellEnd"/>
+      <w:r>
+        <w:t xml:space="preserve">-recette de la solution (HP </w:t>
+      </w:r>
+      <w:proofErr w:type="spellStart"/>
+      <w:r>
+        <w:t>Quality</w:t>
+      </w:r>
+      <w:proofErr w:type="spellEnd"/>
+      <w:r>
+        <w:t xml:space="preserve"> Center)</w:t>
       </w:r>
     </w:p>
     <w:p>
@@ -3365,8 +4221,9 @@
           <w:sz w:val="20"/>
           <w:szCs w:val="20"/>
         </w:rPr>
-        <w:t>Java, Struts, Spring, Hibernate, Eclipse, Glassfish, Oracle, SQL Developper, Power De</w:t>
-      </w:r>
+        <w:t xml:space="preserve">Java, </w:t>
+      </w:r>
+      <w:proofErr w:type="spellStart"/>
       <w:r>
         <w:rPr>
           <w:rFonts w:eastAsia="Times New Roman"/>
@@ -3378,7 +4235,133 @@
           <w:sz w:val="20"/>
           <w:szCs w:val="20"/>
         </w:rPr>
-        <w:t>signer</w:t>
+        <w:t>Struts</w:t>
+      </w:r>
+      <w:proofErr w:type="spellEnd"/>
+      <w:r>
+        <w:rPr>
+          <w:rFonts w:eastAsia="Times New Roman"/>
+          <w:b w:val="0"/>
+          <w:i/>
+          <w:iCs/>
+          <w:smallCaps/>
+          <w:color w:val="000000"/>
+          <w:sz w:val="20"/>
+          <w:szCs w:val="20"/>
+        </w:rPr>
+        <w:t xml:space="preserve">, </w:t>
+      </w:r>
+      <w:proofErr w:type="spellStart"/>
+      <w:r>
+        <w:rPr>
+          <w:rFonts w:eastAsia="Times New Roman"/>
+          <w:b w:val="0"/>
+          <w:i/>
+          <w:iCs/>
+          <w:smallCaps/>
+          <w:color w:val="000000"/>
+          <w:sz w:val="20"/>
+          <w:szCs w:val="20"/>
+        </w:rPr>
+        <w:t>Spring</w:t>
+      </w:r>
+      <w:proofErr w:type="spellEnd"/>
+      <w:r>
+        <w:rPr>
+          <w:rFonts w:eastAsia="Times New Roman"/>
+          <w:b w:val="0"/>
+          <w:i/>
+          <w:iCs/>
+          <w:smallCaps/>
+          <w:color w:val="000000"/>
+          <w:sz w:val="20"/>
+          <w:szCs w:val="20"/>
+        </w:rPr>
+        <w:t xml:space="preserve">, </w:t>
+      </w:r>
+      <w:proofErr w:type="spellStart"/>
+      <w:r>
+        <w:rPr>
+          <w:rFonts w:eastAsia="Times New Roman"/>
+          <w:b w:val="0"/>
+          <w:i/>
+          <w:iCs/>
+          <w:smallCaps/>
+          <w:color w:val="000000"/>
+          <w:sz w:val="20"/>
+          <w:szCs w:val="20"/>
+        </w:rPr>
+        <w:t>Hibernate</w:t>
+      </w:r>
+      <w:proofErr w:type="spellEnd"/>
+      <w:r>
+        <w:rPr>
+          <w:rFonts w:eastAsia="Times New Roman"/>
+          <w:b w:val="0"/>
+          <w:i/>
+          <w:iCs/>
+          <w:smallCaps/>
+          <w:color w:val="000000"/>
+          <w:sz w:val="20"/>
+          <w:szCs w:val="20"/>
+        </w:rPr>
+        <w:t xml:space="preserve">, Eclipse, </w:t>
+      </w:r>
+      <w:proofErr w:type="spellStart"/>
+      <w:r>
+        <w:rPr>
+          <w:rFonts w:eastAsia="Times New Roman"/>
+          <w:b w:val="0"/>
+          <w:i/>
+          <w:iCs/>
+          <w:smallCaps/>
+          <w:color w:val="000000"/>
+          <w:sz w:val="20"/>
+          <w:szCs w:val="20"/>
+        </w:rPr>
+        <w:t>Glassfish</w:t>
+      </w:r>
+      <w:proofErr w:type="spellEnd"/>
+      <w:r>
+        <w:rPr>
+          <w:rFonts w:eastAsia="Times New Roman"/>
+          <w:b w:val="0"/>
+          <w:i/>
+          <w:iCs/>
+          <w:smallCaps/>
+          <w:color w:val="000000"/>
+          <w:sz w:val="20"/>
+          <w:szCs w:val="20"/>
+        </w:rPr>
+        <w:t xml:space="preserve">, Oracle, SQL </w:t>
+      </w:r>
+      <w:proofErr w:type="spellStart"/>
+      <w:r>
+        <w:rPr>
+          <w:rFonts w:eastAsia="Times New Roman"/>
+          <w:b w:val="0"/>
+          <w:i/>
+          <w:iCs/>
+          <w:smallCaps/>
+          <w:color w:val="000000"/>
+          <w:sz w:val="20"/>
+          <w:szCs w:val="20"/>
+        </w:rPr>
+        <w:t>Developper</w:t>
+      </w:r>
+      <w:proofErr w:type="spellEnd"/>
+      <w:r>
+        <w:rPr>
+          <w:rFonts w:eastAsia="Times New Roman"/>
+          <w:b w:val="0"/>
+          <w:i/>
+          <w:iCs/>
+          <w:smallCaps/>
+          <w:color w:val="000000"/>
+          <w:sz w:val="20"/>
+          <w:szCs w:val="20"/>
+        </w:rPr>
+        <w:t>, Power Designer</w:t>
       </w:r>
     </w:p>
     <w:p>
@@ -3417,7 +4400,7 @@
                 <wp:extent cx="6926580" cy="0"/>
                 <wp:effectExtent l="6985" t="6985" r="6985" b="12065"/>
                 <wp:wrapNone/>
-                <wp:docPr id="7" name="AutoShape 21"/>
+                <wp:docPr id="8" name="AutoShape 21"/>
                 <wp:cNvGraphicFramePr/>
                 <a:graphic xmlns:a="http://schemas.openxmlformats.org/drawingml/2006/main">
                   <a:graphicData uri="http://schemas.microsoft.com/office/word/2010/wordprocessingShape">
@@ -3576,8 +4559,13 @@
         <w:pStyle w:val="Mission"/>
       </w:pPr>
       <w:r>
-        <w:t>Migration du logiciel de crédit GreenWeb</w:t>
-      </w:r>
+        <w:t xml:space="preserve">Migration du logiciel de crédit </w:t>
+      </w:r>
+      <w:proofErr w:type="spellStart"/>
+      <w:r>
+        <w:t>GreenWeb</w:t>
+      </w:r>
+      <w:proofErr w:type="spellEnd"/>
     </w:p>
     <w:p>
       <w:pPr>
@@ -3589,10 +4577,7 @@
         <w:ind w:left="794" w:hanging="283"/>
       </w:pPr>
       <w:r>
-        <w:t>D</w:t>
-      </w:r>
-      <w:r>
-        <w:t xml:space="preserve">éveloppement et Intégration de modules techniques devant respecter la norme nationale </w:t>
+        <w:t xml:space="preserve">Développement et Intégration de modules techniques devant respecter la norme nationale </w:t>
       </w:r>
     </w:p>
     <w:p>
@@ -3618,10 +4603,15 @@
         <w:ind w:left="794" w:hanging="283"/>
       </w:pPr>
       <w:r>
-        <w:t>Modification de l'architecture : externalisation des services d'édition, dématérialisation et d'i</w:t>
-      </w:r>
-      <w:r>
-        <w:t>nterfaçage Mainframe (Bdoc, MQ, SQL Server)</w:t>
+        <w:t>Modification de l'architecture : externalisation des services d'édition, dématérialisation et d'interfaçage Mainframe (</w:t>
+      </w:r>
+      <w:proofErr w:type="spellStart"/>
+      <w:r>
+        <w:t>Bdoc</w:t>
+      </w:r>
+      <w:proofErr w:type="spellEnd"/>
+      <w:r>
+        <w:t>, MQ, SQL Server)</w:t>
       </w:r>
     </w:p>
     <w:p>
@@ -3634,7 +4624,15 @@
         <w:ind w:left="794" w:hanging="283"/>
       </w:pPr>
       <w:r>
-        <w:t>Optimisation du serveur d'Application (Apache HTTP, Tomcat, Java)</w:t>
+        <w:t xml:space="preserve">Optimisation du serveur d'Application (Apache HTTP, </w:t>
+      </w:r>
+      <w:proofErr w:type="spellStart"/>
+      <w:r>
+        <w:t>Tomcat</w:t>
+      </w:r>
+      <w:proofErr w:type="spellEnd"/>
+      <w:r>
+        <w:t>, Java)</w:t>
       </w:r>
     </w:p>
     <w:p>
@@ -3647,7 +4645,23 @@
         <w:ind w:left="794" w:hanging="283"/>
       </w:pPr>
       <w:r>
-        <w:t>Supervision et contrôle de performance (Zabbix, JMX, Patrol)</w:t>
+        <w:t>Supervision et contrôle de performance (</w:t>
+      </w:r>
+      <w:proofErr w:type="spellStart"/>
+      <w:r>
+        <w:t>Zabbix</w:t>
+      </w:r>
+      <w:proofErr w:type="spellEnd"/>
+      <w:r>
+        <w:t xml:space="preserve">, JMX, </w:t>
+      </w:r>
+      <w:proofErr w:type="spellStart"/>
+      <w:r>
+        <w:t>Patrol</w:t>
+      </w:r>
+      <w:proofErr w:type="spellEnd"/>
+      <w:r>
+        <w:t>)</w:t>
       </w:r>
     </w:p>
     <w:p>
@@ -3673,7 +4687,15 @@
         <w:ind w:left="794" w:hanging="283"/>
       </w:pPr>
       <w:r>
-        <w:t>Développement d’un module LDAP (Spring)</w:t>
+        <w:t>Développement d’un module LDAP (</w:t>
+      </w:r>
+      <w:proofErr w:type="spellStart"/>
+      <w:r>
+        <w:t>Spring</w:t>
+      </w:r>
+      <w:proofErr w:type="spellEnd"/>
+      <w:r>
+        <w:t>)</w:t>
       </w:r>
     </w:p>
     <w:p>
@@ -3681,10 +4703,7 @@
         <w:pStyle w:val="Mission"/>
       </w:pPr>
       <w:r>
-        <w:t>Urbanisa</w:t>
-      </w:r>
-      <w:r>
-        <w:t>tion des applications</w:t>
+        <w:t>Urbanisation des applications</w:t>
       </w:r>
     </w:p>
     <w:p>
@@ -3697,10 +4716,15 @@
         <w:ind w:left="794" w:hanging="283"/>
       </w:pPr>
       <w:r>
-        <w:t>N</w:t>
-      </w:r>
-      <w:r>
-        <w:t>ormalisation d'une installation urbanisée des middlewares Apache/PHP/Tomcat/Java</w:t>
+        <w:t>Normalisation d'une installation urbanisée des middlewares Apache/PHP/</w:t>
+      </w:r>
+      <w:proofErr w:type="spellStart"/>
+      <w:r>
+        <w:t>Tomcat</w:t>
+      </w:r>
+      <w:proofErr w:type="spellEnd"/>
+      <w:r>
+        <w:t>/Java</w:t>
       </w:r>
     </w:p>
     <w:p>
@@ -3713,7 +4737,15 @@
         <w:ind w:left="794" w:hanging="283"/>
       </w:pPr>
       <w:r>
-        <w:t>Procédures de déploiement sous Windows et Linux (Script DOS &amp; bash)</w:t>
+        <w:t xml:space="preserve">Procédures de déploiement sous Windows et Linux (Script DOS &amp; </w:t>
+      </w:r>
+      <w:proofErr w:type="spellStart"/>
+      <w:r>
+        <w:t>bash</w:t>
+      </w:r>
+      <w:proofErr w:type="spellEnd"/>
+      <w:r>
+        <w:t>)</w:t>
       </w:r>
     </w:p>
     <w:p>
@@ -3739,8 +4771,20 @@
           <w:szCs w:val="20"/>
           <w:u w:val="single"/>
         </w:rPr>
-        <w:t>Environnement technique:</w:t>
-      </w:r>
+        <w:t xml:space="preserve">Environnement </w:t>
+      </w:r>
+      <w:proofErr w:type="gramStart"/>
+      <w:r>
+        <w:rPr>
+          <w:rFonts w:cs="Arial"/>
+          <w:bCs/>
+          <w:sz w:val="20"/>
+          <w:szCs w:val="20"/>
+          <w:u w:val="single"/>
+        </w:rPr>
+        <w:t>technique:</w:t>
+      </w:r>
+      <w:proofErr w:type="gramEnd"/>
       <w:r>
         <w:rPr>
           <w:rFonts w:cs="Arial"/>
@@ -3761,8 +4805,79 @@
           <w:sz w:val="20"/>
           <w:szCs w:val="20"/>
         </w:rPr>
-        <w:t>Java, Spring, Eclipse, Tomcat, SQL Server, JMX, Bdoc</w:t>
-      </w:r>
+        <w:t xml:space="preserve">Java, </w:t>
+      </w:r>
+      <w:proofErr w:type="spellStart"/>
+      <w:r>
+        <w:rPr>
+          <w:rFonts w:eastAsia="Times New Roman"/>
+          <w:b w:val="0"/>
+          <w:i/>
+          <w:iCs/>
+          <w:smallCaps/>
+          <w:color w:val="009900"/>
+          <w:sz w:val="20"/>
+          <w:szCs w:val="20"/>
+        </w:rPr>
+        <w:t>Spring</w:t>
+      </w:r>
+      <w:proofErr w:type="spellEnd"/>
+      <w:r>
+        <w:rPr>
+          <w:rFonts w:eastAsia="Times New Roman"/>
+          <w:b w:val="0"/>
+          <w:i/>
+          <w:iCs/>
+          <w:smallCaps/>
+          <w:color w:val="009900"/>
+          <w:sz w:val="20"/>
+          <w:szCs w:val="20"/>
+        </w:rPr>
+        <w:t xml:space="preserve">, Eclipse, </w:t>
+      </w:r>
+      <w:proofErr w:type="spellStart"/>
+      <w:r>
+        <w:rPr>
+          <w:rFonts w:eastAsia="Times New Roman"/>
+          <w:b w:val="0"/>
+          <w:i/>
+          <w:iCs/>
+          <w:smallCaps/>
+          <w:color w:val="009900"/>
+          <w:sz w:val="20"/>
+          <w:szCs w:val="20"/>
+        </w:rPr>
+        <w:t>Tomcat</w:t>
+      </w:r>
+      <w:proofErr w:type="spellEnd"/>
+      <w:r>
+        <w:rPr>
+          <w:rFonts w:eastAsia="Times New Roman"/>
+          <w:b w:val="0"/>
+          <w:i/>
+          <w:iCs/>
+          <w:smallCaps/>
+          <w:color w:val="009900"/>
+          <w:sz w:val="20"/>
+          <w:szCs w:val="20"/>
+        </w:rPr>
+        <w:t xml:space="preserve">, SQL Server, JMX, </w:t>
+      </w:r>
+      <w:proofErr w:type="spellStart"/>
+      <w:r>
+        <w:rPr>
+          <w:rFonts w:eastAsia="Times New Roman"/>
+          <w:b w:val="0"/>
+          <w:i/>
+          <w:iCs/>
+          <w:smallCaps/>
+          <w:color w:val="009900"/>
+          <w:sz w:val="20"/>
+          <w:szCs w:val="20"/>
+        </w:rPr>
+        <w:t>Bdoc</w:t>
+      </w:r>
+      <w:proofErr w:type="spellEnd"/>
     </w:p>
     <w:p>
       <w:pPr>
@@ -3794,7 +4909,7 @@
                 <wp:extent cx="6926580" cy="0"/>
                 <wp:effectExtent l="6985" t="15875" r="6985" b="12700"/>
                 <wp:wrapNone/>
-                <wp:docPr id="8" name="AutoShape 22"/>
+                <wp:docPr id="9" name="AutoShape 22"/>
                 <wp:cNvGraphicFramePr/>
                 <a:graphic xmlns:a="http://schemas.openxmlformats.org/drawingml/2006/main">
                   <a:graphicData uri="http://schemas.microsoft.com/office/word/2010/wordprocessingShape">
@@ -3945,25 +5060,24 @@
       </w:pPr>
       <w:r>
         <w:lastRenderedPageBreak/>
-        <w:t xml:space="preserve">Dans le cadre de l'arrivée de l'A380 et de son ordinateur </w:t>
-      </w:r>
-      <w:r>
-        <w:t>embarqué, Air France met en place une suite de projets, nommée « DECLIC », en vue de remplacer la documentation papier embarquée par leur pendant numérique. Les pilotes seront également équipés d’un PC portable contenant leur</w:t>
+        <w:t>Dans le cadre de l'arrivée de l'A380 et de son ordinateur embarqué, Air France met en place une suite de projets, nommée « DECLIC », en vue de remplacer la documentation papier embarquée par leur pendant numérique. Les pilotes seront également équipés d’un PC portable contenant leur</w:t>
       </w:r>
       <w:r>
         <w:t>s</w:t>
       </w:r>
       <w:r>
-        <w:t xml:space="preserve"> documents. Un visualiseur</w:t>
-      </w:r>
+        <w:t xml:space="preserve"> documents. Un </w:t>
+      </w:r>
+      <w:proofErr w:type="spellStart"/>
+      <w:r>
+        <w:t>visualiseur</w:t>
+      </w:r>
+      <w:proofErr w:type="spellEnd"/>
       <w:r>
         <w:t xml:space="preserve"> </w:t>
       </w:r>
       <w:r>
-        <w:t>pe</w:t>
-      </w:r>
-      <w:r>
-        <w:t>rmet de consulter cette documentation et de la synchroniser une fois c</w:t>
+        <w:t>permet de consulter cette documentation et de la synchroniser une fois c</w:t>
       </w:r>
       <w:r>
         <w:t>onnecté au réseau, en aéroport.</w:t>
@@ -3979,7 +5093,15 @@
         <w:ind w:left="794" w:hanging="283"/>
       </w:pPr>
       <w:r>
-        <w:t>Développement de la maquette dynamique (HTML/CSS/Javascript/Applet)</w:t>
+        <w:t>Développement de la maquette dynamique (HTML/CSS/</w:t>
+      </w:r>
+      <w:proofErr w:type="spellStart"/>
+      <w:r>
+        <w:t>Javascript</w:t>
+      </w:r>
+      <w:proofErr w:type="spellEnd"/>
+      <w:r>
+        <w:t>/Applet)</w:t>
       </w:r>
     </w:p>
     <w:p>
@@ -4034,7 +5156,23 @@
         <w:ind w:left="794" w:hanging="283"/>
       </w:pPr>
       <w:r>
-        <w:t>Liaison technique entre Air France et l’éditeur du visualiseur PDF (Jpedal)</w:t>
+        <w:t xml:space="preserve">Liaison technique entre Air France et l’éditeur du </w:t>
+      </w:r>
+      <w:proofErr w:type="spellStart"/>
+      <w:r>
+        <w:t>visualiseur</w:t>
+      </w:r>
+      <w:proofErr w:type="spellEnd"/>
+      <w:r>
+        <w:t xml:space="preserve"> PDF (</w:t>
+      </w:r>
+      <w:proofErr w:type="spellStart"/>
+      <w:r>
+        <w:t>Jpedal</w:t>
+      </w:r>
+      <w:proofErr w:type="spellEnd"/>
+      <w:r>
+        <w:t>)</w:t>
       </w:r>
     </w:p>
     <w:p/>
@@ -4079,7 +5217,85 @@
           <w:sz w:val="20"/>
           <w:szCs w:val="20"/>
         </w:rPr>
-        <w:t>WSAD, Struts, Ajax, Tomcat, IMS Connect, Derby</w:t>
+        <w:t xml:space="preserve">WSAD, </w:t>
+      </w:r>
+      <w:proofErr w:type="spellStart"/>
+      <w:r>
+        <w:rPr>
+          <w:rFonts w:ascii="Verdana" w:eastAsia="Times New Roman" w:hAnsi="Verdana"/>
+          <w:i/>
+          <w:iCs/>
+          <w:smallCaps/>
+          <w:color w:val="009900"/>
+          <w:sz w:val="20"/>
+          <w:szCs w:val="20"/>
+        </w:rPr>
+        <w:t>Struts</w:t>
+      </w:r>
+      <w:proofErr w:type="spellEnd"/>
+      <w:r>
+        <w:rPr>
+          <w:rFonts w:ascii="Verdana" w:eastAsia="Times New Roman" w:hAnsi="Verdana"/>
+          <w:i/>
+          <w:iCs/>
+          <w:smallCaps/>
+          <w:color w:val="009900"/>
+          <w:sz w:val="20"/>
+          <w:szCs w:val="20"/>
+        </w:rPr>
+        <w:t xml:space="preserve">, Ajax, </w:t>
+      </w:r>
+      <w:proofErr w:type="spellStart"/>
+      <w:r>
+        <w:rPr>
+          <w:rFonts w:ascii="Verdana" w:eastAsia="Times New Roman" w:hAnsi="Verdana"/>
+          <w:i/>
+          <w:iCs/>
+          <w:smallCaps/>
+          <w:color w:val="009900"/>
+          <w:sz w:val="20"/>
+          <w:szCs w:val="20"/>
+        </w:rPr>
+        <w:t>Tomcat</w:t>
+      </w:r>
+      <w:proofErr w:type="spellEnd"/>
+      <w:r>
+        <w:rPr>
+          <w:rFonts w:ascii="Verdana" w:eastAsia="Times New Roman" w:hAnsi="Verdana"/>
+          <w:i/>
+          <w:iCs/>
+          <w:smallCaps/>
+          <w:color w:val="009900"/>
+          <w:sz w:val="20"/>
+          <w:szCs w:val="20"/>
+        </w:rPr>
+        <w:t xml:space="preserve">, IMS </w:t>
+      </w:r>
+      <w:proofErr w:type="spellStart"/>
+      <w:r>
+        <w:rPr>
+          <w:rFonts w:ascii="Verdana" w:eastAsia="Times New Roman" w:hAnsi="Verdana"/>
+          <w:i/>
+          <w:iCs/>
+          <w:smallCaps/>
+          <w:color w:val="009900"/>
+          <w:sz w:val="20"/>
+          <w:szCs w:val="20"/>
+        </w:rPr>
+        <w:t>Connect</w:t>
+      </w:r>
+      <w:proofErr w:type="spellEnd"/>
+      <w:r>
+        <w:rPr>
+          <w:rFonts w:ascii="Verdana" w:eastAsia="Times New Roman" w:hAnsi="Verdana"/>
+          <w:i/>
+          <w:iCs/>
+          <w:smallCaps/>
+          <w:color w:val="009900"/>
+          <w:sz w:val="20"/>
+          <w:szCs w:val="20"/>
+        </w:rPr>
+        <w:t>, Derby</w:t>
       </w:r>
     </w:p>
     <w:p>
@@ -4112,7 +5328,7 @@
                 <wp:extent cx="6926580" cy="0"/>
                 <wp:effectExtent l="6985" t="11430" r="6985" b="7620"/>
                 <wp:wrapNone/>
-                <wp:docPr id="9" name="AutoShape 24"/>
+                <wp:docPr id="10" name="AutoShape 24"/>
                 <wp:cNvGraphicFramePr/>
                 <a:graphic xmlns:a="http://schemas.openxmlformats.org/drawingml/2006/main">
                   <a:graphicData uri="http://schemas.microsoft.com/office/word/2010/wordprocessingShape">
@@ -4245,8 +5461,8 @@
           <w:szCs w:val="20"/>
         </w:rPr>
         <w:tab/>
-        <w:t xml:space="preserve">Ingenieur </w:t>
-      </w:r>
+      </w:r>
+      <w:proofErr w:type="spellStart"/>
       <w:r>
         <w:rPr>
           <w:rFonts w:ascii="Verdana" w:eastAsia="Times New Roman" w:hAnsi="Verdana"/>
@@ -4256,8 +5472,33 @@
           <w:sz w:val="20"/>
           <w:szCs w:val="20"/>
         </w:rPr>
-        <w:t>Expert Database</w:t>
-      </w:r>
+        <w:t>Ingenieur</w:t>
+      </w:r>
+      <w:proofErr w:type="spellEnd"/>
+      <w:r>
+        <w:rPr>
+          <w:rFonts w:ascii="Verdana" w:eastAsia="Times New Roman" w:hAnsi="Verdana"/>
+          <w:b/>
+          <w:bCs/>
+          <w:color w:val="000000"/>
+          <w:sz w:val="20"/>
+          <w:szCs w:val="20"/>
+        </w:rPr>
+        <w:t xml:space="preserve"> Expert </w:t>
+      </w:r>
+      <w:proofErr w:type="spellStart"/>
+      <w:r>
+        <w:rPr>
+          <w:rFonts w:ascii="Verdana" w:eastAsia="Times New Roman" w:hAnsi="Verdana"/>
+          <w:b/>
+          <w:bCs/>
+          <w:color w:val="000000"/>
+          <w:sz w:val="20"/>
+          <w:szCs w:val="20"/>
+        </w:rPr>
+        <w:t>Database</w:t>
+      </w:r>
+      <w:proofErr w:type="spellEnd"/>
     </w:p>
     <w:p>
       <w:r>
@@ -4299,10 +5540,23 @@
         <w:ind w:left="794" w:hanging="283"/>
       </w:pPr>
       <w:r>
-        <w:t>D</w:t>
-      </w:r>
-      <w:r>
-        <w:t>éveloppement d'un outil de gestion de sauvegarde basé sur Netvault (NetVault 7)</w:t>
+        <w:t xml:space="preserve">Développement d'un outil de gestion de sauvegarde basé sur </w:t>
+      </w:r>
+      <w:proofErr w:type="spellStart"/>
+      <w:r>
+        <w:t>Netvault</w:t>
+      </w:r>
+      <w:proofErr w:type="spellEnd"/>
+      <w:r>
+        <w:t xml:space="preserve"> (</w:t>
+      </w:r>
+      <w:proofErr w:type="spellStart"/>
+      <w:r>
+        <w:t>NetVault</w:t>
+      </w:r>
+      <w:proofErr w:type="spellEnd"/>
+      <w:r>
+        <w:t xml:space="preserve"> 7)</w:t>
       </w:r>
     </w:p>
     <w:p>
@@ -4338,6 +5592,7 @@
         </w:rPr>
         <w:t xml:space="preserve">: </w:t>
       </w:r>
+      <w:proofErr w:type="spellStart"/>
       <w:r>
         <w:rPr>
           <w:rFonts w:ascii="Verdana" w:eastAsia="Times New Roman" w:hAnsi="Verdana"/>
@@ -4348,15 +5603,33 @@
           <w:sz w:val="20"/>
           <w:szCs w:val="20"/>
         </w:rPr>
-        <w:t xml:space="preserve">NetVault 7 </w:t>
+        <w:t>NetVault</w:t>
+      </w:r>
+      <w:proofErr w:type="spellEnd"/>
+      <w:r>
+        <w:rPr>
+          <w:rFonts w:ascii="Verdana" w:eastAsia="Times New Roman" w:hAnsi="Verdana"/>
+          <w:i/>
+          <w:iCs/>
+          <w:smallCaps/>
+          <w:color w:val="009900"/>
+          <w:sz w:val="20"/>
+          <w:szCs w:val="20"/>
+        </w:rPr>
+        <w:t xml:space="preserve"> 7 </w:t>
       </w:r>
     </w:p>
     <w:p>
       <w:pPr>
         <w:pStyle w:val="Mission"/>
       </w:pPr>
-      <w:r>
-        <w:t>Datamart Vues Utilisateurs pour CCF</w:t>
+      <w:proofErr w:type="spellStart"/>
+      <w:r>
+        <w:t>Datamart</w:t>
+      </w:r>
+      <w:proofErr w:type="spellEnd"/>
+      <w:r>
+        <w:t xml:space="preserve"> Vues Utilisateurs pour CCF</w:t>
       </w:r>
     </w:p>
     <w:p>
@@ -4369,13 +5642,7 @@
         <w:ind w:left="794" w:hanging="283"/>
       </w:pPr>
       <w:r>
-        <w:t>R</w:t>
-      </w:r>
-      <w:r>
-        <w:t xml:space="preserve">édaction des </w:t>
-      </w:r>
-      <w:r>
-        <w:t>spécifications fonctionnelles et détaillées</w:t>
+        <w:t>Rédaction des spécifications fonctionnelles et détaillées</w:t>
       </w:r>
     </w:p>
     <w:p>
@@ -4450,6 +5717,7 @@
         </w:rPr>
         <w:t xml:space="preserve">: </w:t>
       </w:r>
+      <w:proofErr w:type="spellStart"/>
       <w:r>
         <w:rPr>
           <w:rFonts w:ascii="Verdana" w:eastAsia="Times New Roman" w:hAnsi="Verdana"/>
@@ -4460,18 +5728,68 @@
           <w:sz w:val="20"/>
           <w:szCs w:val="20"/>
         </w:rPr>
-        <w:t>PowerAMC, SQL, Genio, Cortex, WinDDI</w:t>
-      </w:r>
+        <w:t>PowerAMC</w:t>
+      </w:r>
+      <w:proofErr w:type="spellEnd"/>
+      <w:r>
+        <w:rPr>
+          <w:rFonts w:ascii="Verdana" w:eastAsia="Times New Roman" w:hAnsi="Verdana"/>
+          <w:i/>
+          <w:iCs/>
+          <w:smallCaps/>
+          <w:color w:val="009900"/>
+          <w:sz w:val="20"/>
+          <w:szCs w:val="20"/>
+        </w:rPr>
+        <w:t xml:space="preserve">, SQL, </w:t>
+      </w:r>
+      <w:proofErr w:type="spellStart"/>
+      <w:r>
+        <w:rPr>
+          <w:rFonts w:ascii="Verdana" w:eastAsia="Times New Roman" w:hAnsi="Verdana"/>
+          <w:i/>
+          <w:iCs/>
+          <w:smallCaps/>
+          <w:color w:val="009900"/>
+          <w:sz w:val="20"/>
+          <w:szCs w:val="20"/>
+        </w:rPr>
+        <w:t>Genio</w:t>
+      </w:r>
+      <w:proofErr w:type="spellEnd"/>
+      <w:r>
+        <w:rPr>
+          <w:rFonts w:ascii="Verdana" w:eastAsia="Times New Roman" w:hAnsi="Verdana"/>
+          <w:i/>
+          <w:iCs/>
+          <w:smallCaps/>
+          <w:color w:val="009900"/>
+          <w:sz w:val="20"/>
+          <w:szCs w:val="20"/>
+        </w:rPr>
+        <w:t xml:space="preserve">, Cortex, </w:t>
+      </w:r>
+      <w:proofErr w:type="spellStart"/>
+      <w:r>
+        <w:rPr>
+          <w:rFonts w:ascii="Verdana" w:eastAsia="Times New Roman" w:hAnsi="Verdana"/>
+          <w:i/>
+          <w:iCs/>
+          <w:smallCaps/>
+          <w:color w:val="009900"/>
+          <w:sz w:val="20"/>
+          <w:szCs w:val="20"/>
+        </w:rPr>
+        <w:t>WinDDI</w:t>
+      </w:r>
+      <w:proofErr w:type="spellEnd"/>
     </w:p>
     <w:p>
       <w:pPr>
         <w:pStyle w:val="Mission"/>
       </w:pPr>
       <w:r>
-        <w:t xml:space="preserve">CRM, informatique décisionnelle pour les campagnes marketing de </w:t>
-      </w:r>
-      <w:r>
-        <w:t>CHAMPION</w:t>
+        <w:t>CRM, informatique décisionnelle pour les campagnes marketing de CHAMPION</w:t>
       </w:r>
     </w:p>
     <w:p>
@@ -4484,11 +5802,13 @@
         <w:ind w:left="794" w:hanging="283"/>
       </w:pPr>
       <w:r>
-        <w:t>P</w:t>
-      </w:r>
-      <w:r>
-        <w:t>rocédures d'installation et de chargement automatique des données dans le nouveau modèle Teradata</w:t>
-      </w:r>
+        <w:t xml:space="preserve">Procédures d'installation et de chargement automatique des données dans le nouveau modèle </w:t>
+      </w:r>
+      <w:proofErr w:type="spellStart"/>
+      <w:r>
+        <w:t>Teradata</w:t>
+      </w:r>
+      <w:proofErr w:type="spellEnd"/>
     </w:p>
     <w:p>
       <w:pPr>
@@ -4535,7 +5855,85 @@
           <w:sz w:val="20"/>
           <w:szCs w:val="20"/>
         </w:rPr>
-        <w:t>Script Unix ksh, Teradata, HTML, PPWizzard, Rex</w:t>
+        <w:t xml:space="preserve">Script Unix </w:t>
+      </w:r>
+      <w:proofErr w:type="spellStart"/>
+      <w:r>
+        <w:rPr>
+          <w:rFonts w:ascii="Verdana" w:eastAsia="Times New Roman" w:hAnsi="Verdana"/>
+          <w:i/>
+          <w:iCs/>
+          <w:smallCaps/>
+          <w:color w:val="009900"/>
+          <w:sz w:val="20"/>
+          <w:szCs w:val="20"/>
+        </w:rPr>
+        <w:t>ksh</w:t>
+      </w:r>
+      <w:proofErr w:type="spellEnd"/>
+      <w:r>
+        <w:rPr>
+          <w:rFonts w:ascii="Verdana" w:eastAsia="Times New Roman" w:hAnsi="Verdana"/>
+          <w:i/>
+          <w:iCs/>
+          <w:smallCaps/>
+          <w:color w:val="009900"/>
+          <w:sz w:val="20"/>
+          <w:szCs w:val="20"/>
+        </w:rPr>
+        <w:t xml:space="preserve">, </w:t>
+      </w:r>
+      <w:proofErr w:type="spellStart"/>
+      <w:r>
+        <w:rPr>
+          <w:rFonts w:ascii="Verdana" w:eastAsia="Times New Roman" w:hAnsi="Verdana"/>
+          <w:i/>
+          <w:iCs/>
+          <w:smallCaps/>
+          <w:color w:val="009900"/>
+          <w:sz w:val="20"/>
+          <w:szCs w:val="20"/>
+        </w:rPr>
+        <w:t>Teradata</w:t>
+      </w:r>
+      <w:proofErr w:type="spellEnd"/>
+      <w:r>
+        <w:rPr>
+          <w:rFonts w:ascii="Verdana" w:eastAsia="Times New Roman" w:hAnsi="Verdana"/>
+          <w:i/>
+          <w:iCs/>
+          <w:smallCaps/>
+          <w:color w:val="009900"/>
+          <w:sz w:val="20"/>
+          <w:szCs w:val="20"/>
+        </w:rPr>
+        <w:t xml:space="preserve">, HTML, </w:t>
+      </w:r>
+      <w:proofErr w:type="spellStart"/>
+      <w:r>
+        <w:rPr>
+          <w:rFonts w:ascii="Verdana" w:eastAsia="Times New Roman" w:hAnsi="Verdana"/>
+          <w:i/>
+          <w:iCs/>
+          <w:smallCaps/>
+          <w:color w:val="009900"/>
+          <w:sz w:val="20"/>
+          <w:szCs w:val="20"/>
+        </w:rPr>
+        <w:t>PPWizzard</w:t>
+      </w:r>
+      <w:proofErr w:type="spellEnd"/>
+      <w:r>
+        <w:rPr>
+          <w:rFonts w:ascii="Verdana" w:eastAsia="Times New Roman" w:hAnsi="Verdana"/>
+          <w:i/>
+          <w:iCs/>
+          <w:smallCaps/>
+          <w:color w:val="009900"/>
+          <w:sz w:val="20"/>
+          <w:szCs w:val="20"/>
+        </w:rPr>
+        <w:t>, Rex</w:t>
       </w:r>
     </w:p>
     <w:p>
@@ -4570,7 +5968,7 @@
                 <wp:extent cx="6926580" cy="0"/>
                 <wp:effectExtent l="6985" t="15240" r="6985" b="13335"/>
                 <wp:wrapNone/>
-                <wp:docPr id="10" name="AutoShape 23"/>
+                <wp:docPr id="11" name="AutoShape 23"/>
                 <wp:cNvGraphicFramePr/>
                 <a:graphic xmlns:a="http://schemas.openxmlformats.org/drawingml/2006/main">
                   <a:graphicData uri="http://schemas.microsoft.com/office/word/2010/wordprocessingShape">
@@ -4664,6 +6062,7 @@
         </w:rPr>
         <w:tab/>
       </w:r>
+      <w:proofErr w:type="spellStart"/>
       <w:r>
         <w:rPr>
           <w:rFonts w:ascii="Verdana" w:hAnsi="Verdana" w:cs="Verdana"/>
@@ -4675,6 +6074,7 @@
         </w:rPr>
         <w:t>Oredis</w:t>
       </w:r>
+      <w:proofErr w:type="spellEnd"/>
     </w:p>
     <w:p>
       <w:r>
@@ -4688,6 +6088,7 @@
         </w:rPr>
         <w:tab/>
       </w:r>
+      <w:proofErr w:type="spellStart"/>
       <w:r>
         <w:rPr>
           <w:rFonts w:ascii="Verdana" w:eastAsia="Times New Roman" w:hAnsi="Verdana" w:cs="Verdana"/>
@@ -4697,7 +6098,19 @@
           <w:sz w:val="20"/>
           <w:szCs w:val="20"/>
         </w:rPr>
-        <w:t>Technical Leader</w:t>
+        <w:t>Technical</w:t>
+      </w:r>
+      <w:proofErr w:type="spellEnd"/>
+      <w:r>
+        <w:rPr>
+          <w:rFonts w:ascii="Verdana" w:eastAsia="Times New Roman" w:hAnsi="Verdana" w:cs="Verdana"/>
+          <w:b/>
+          <w:bCs/>
+          <w:color w:val="000000"/>
+          <w:sz w:val="20"/>
+          <w:szCs w:val="20"/>
+        </w:rPr>
+        <w:t xml:space="preserve"> Leader</w:t>
       </w:r>
     </w:p>
     <w:p>
@@ -4740,10 +6153,7 @@
         <w:ind w:left="794" w:hanging="283"/>
       </w:pPr>
       <w:r>
-        <w:t>G</w:t>
-      </w:r>
-      <w:r>
-        <w:t>estion des Anomalies</w:t>
+        <w:t>Gestion des Anomalies</w:t>
       </w:r>
     </w:p>
     <w:p>
@@ -4803,13 +6213,7 @@
       </w:pPr>
       <w:r>
         <w:lastRenderedPageBreak/>
-        <w:t>R</w:t>
-      </w:r>
-      <w:r>
-        <w:t>esponsable de l</w:t>
-      </w:r>
-      <w:r>
-        <w:t>’Architecture</w:t>
+        <w:t>Responsable de l’Architecture</w:t>
       </w:r>
     </w:p>
     <w:p>
@@ -4893,6 +6297,7 @@
         </w:rPr>
         <w:t xml:space="preserve">: </w:t>
       </w:r>
+      <w:proofErr w:type="spellStart"/>
       <w:r>
         <w:rPr>
           <w:rFonts w:ascii="Verdana" w:eastAsia="Times New Roman" w:hAnsi="Verdana"/>
@@ -4903,8 +6308,9 @@
           <w:sz w:val="20"/>
           <w:szCs w:val="20"/>
         </w:rPr>
-        <w:t>VisualAge for</w:t>
-      </w:r>
+        <w:t>VisualAge</w:t>
+      </w:r>
+      <w:proofErr w:type="spellEnd"/>
       <w:r>
         <w:rPr>
           <w:rFonts w:ascii="Verdana" w:eastAsia="Times New Roman" w:hAnsi="Verdana"/>
@@ -4915,7 +6321,85 @@
           <w:sz w:val="20"/>
           <w:szCs w:val="20"/>
         </w:rPr>
-        <w:t xml:space="preserve"> Java, Qwin, Tomcat, Java, Struts, JSP, SQL Server 2000 </w:t>
+        <w:t xml:space="preserve"> for Java, </w:t>
+      </w:r>
+      <w:proofErr w:type="spellStart"/>
+      <w:r>
+        <w:rPr>
+          <w:rFonts w:ascii="Verdana" w:eastAsia="Times New Roman" w:hAnsi="Verdana"/>
+          <w:i/>
+          <w:iCs/>
+          <w:smallCaps/>
+          <w:color w:val="009900"/>
+          <w:sz w:val="20"/>
+          <w:szCs w:val="20"/>
+        </w:rPr>
+        <w:t>Qwin</w:t>
+      </w:r>
+      <w:proofErr w:type="spellEnd"/>
+      <w:r>
+        <w:rPr>
+          <w:rFonts w:ascii="Verdana" w:eastAsia="Times New Roman" w:hAnsi="Verdana"/>
+          <w:i/>
+          <w:iCs/>
+          <w:smallCaps/>
+          <w:color w:val="009900"/>
+          <w:sz w:val="20"/>
+          <w:szCs w:val="20"/>
+        </w:rPr>
+        <w:t xml:space="preserve">, </w:t>
+      </w:r>
+      <w:proofErr w:type="spellStart"/>
+      <w:r>
+        <w:rPr>
+          <w:rFonts w:ascii="Verdana" w:eastAsia="Times New Roman" w:hAnsi="Verdana"/>
+          <w:i/>
+          <w:iCs/>
+          <w:smallCaps/>
+          <w:color w:val="009900"/>
+          <w:sz w:val="20"/>
+          <w:szCs w:val="20"/>
+        </w:rPr>
+        <w:t>Tomcat</w:t>
+      </w:r>
+      <w:proofErr w:type="spellEnd"/>
+      <w:r>
+        <w:rPr>
+          <w:rFonts w:ascii="Verdana" w:eastAsia="Times New Roman" w:hAnsi="Verdana"/>
+          <w:i/>
+          <w:iCs/>
+          <w:smallCaps/>
+          <w:color w:val="009900"/>
+          <w:sz w:val="20"/>
+          <w:szCs w:val="20"/>
+        </w:rPr>
+        <w:t xml:space="preserve">, Java, </w:t>
+      </w:r>
+      <w:proofErr w:type="spellStart"/>
+      <w:r>
+        <w:rPr>
+          <w:rFonts w:ascii="Verdana" w:eastAsia="Times New Roman" w:hAnsi="Verdana"/>
+          <w:i/>
+          <w:iCs/>
+          <w:smallCaps/>
+          <w:color w:val="009900"/>
+          <w:sz w:val="20"/>
+          <w:szCs w:val="20"/>
+        </w:rPr>
+        <w:t>Struts</w:t>
+      </w:r>
+      <w:proofErr w:type="spellEnd"/>
+      <w:r>
+        <w:rPr>
+          <w:rFonts w:ascii="Verdana" w:eastAsia="Times New Roman" w:hAnsi="Verdana"/>
+          <w:i/>
+          <w:iCs/>
+          <w:smallCaps/>
+          <w:color w:val="009900"/>
+          <w:sz w:val="20"/>
+          <w:szCs w:val="20"/>
+        </w:rPr>
+        <w:t xml:space="preserve">, JSP, SQL Server 2000 </w:t>
       </w:r>
     </w:p>
     <w:p>
@@ -4924,8 +6408,8 @@
       </w:pPr>
     </w:p>
     <w:sectPr>
-      <w:headerReference w:type="default" r:id="rId8"/>
-      <w:footerReference w:type="default" r:id="rId9"/>
+      <w:headerReference w:type="default" r:id="rId10"/>
+      <w:footerReference w:type="default" r:id="rId11"/>
       <w:pgSz w:w="11906" w:h="16838"/>
       <w:pgMar w:top="1134" w:right="851" w:bottom="992" w:left="1134" w:header="0" w:footer="0" w:gutter="0"/>
       <w:cols w:space="720"/>
@@ -5632,6 +7116,7 @@
     <w:lsdException w:name="HTML Sample" w:semiHidden="1" w:unhideWhenUsed="1"/>
     <w:lsdException w:name="HTML Typewriter" w:semiHidden="1" w:unhideWhenUsed="1"/>
     <w:lsdException w:name="HTML Variable" w:semiHidden="1" w:unhideWhenUsed="1"/>
+    <w:lsdException w:name="Normal Table" w:semiHidden="1" w:unhideWhenUsed="1"/>
     <w:lsdException w:name="annotation subject" w:semiHidden="1" w:unhideWhenUsed="1"/>
     <w:lsdException w:name="No List" w:semiHidden="1" w:unhideWhenUsed="1"/>
     <w:lsdException w:name="Outline List 1" w:semiHidden="1" w:unhideWhenUsed="1"/>
@@ -5677,9 +7162,11 @@
     <w:lsdException w:name="Table Subtle 1" w:semiHidden="1" w:unhideWhenUsed="1"/>
     <w:lsdException w:name="Table Subtle 2" w:semiHidden="1" w:unhideWhenUsed="1"/>
     <w:lsdException w:name="Table Web 1" w:semiHidden="1" w:unhideWhenUsed="1"/>
+    <w:lsdException w:name="Table Web 2" w:semiHidden="1" w:unhideWhenUsed="1"/>
     <w:lsdException w:name="Table Web 3" w:semiHidden="1" w:unhideWhenUsed="1"/>
     <w:lsdException w:name="Balloon Text" w:semiHidden="1" w:unhideWhenUsed="1"/>
     <w:lsdException w:name="Table Grid" w:uiPriority="59"/>
+    <w:lsdException w:name="Table Theme" w:semiHidden="1" w:unhideWhenUsed="1"/>
     <w:lsdException w:name="Placeholder Text" w:semiHidden="1"/>
     <w:lsdException w:name="No Spacing" w:uiPriority="1" w:qFormat="1"/>
     <w:lsdException w:name="Light Shading" w:uiPriority="60"/>
@@ -5950,6 +7437,7 @@
   <w:style w:type="character" w:default="1" w:styleId="Policepardfaut">
     <w:name w:val="Default Paragraph Font"/>
     <w:uiPriority w:val="1"/>
+    <w:semiHidden/>
     <w:unhideWhenUsed/>
   </w:style>
   <w:style w:type="table" w:default="1" w:styleId="TableauNormal">
@@ -10929,6 +12417,17 @@
   <w:style w:type="numbering" w:customStyle="1" w:styleId="Puce1">
     <w:name w:val="Puce 1"/>
     <w:qFormat/>
+  </w:style>
+  <w:style w:type="character" w:styleId="Lienhypertexte">
+    <w:name w:val="Hyperlink"/>
+    <w:basedOn w:val="Policepardfaut"/>
+    <w:uiPriority w:val="99"/>
+    <w:unhideWhenUsed/>
+    <w:rsid w:val="0028341F"/>
+    <w:rPr>
+      <w:color w:val="0000FF" w:themeColor="hyperlink"/>
+      <w:u w:val="single"/>
+    </w:rPr>
   </w:style>
 </w:styles>
 </file>
@@ -11223,7 +12722,7 @@
 </file>
 
 <file path=customXml/itemProps1.xml><?xml version="1.0" encoding="utf-8"?>
-<ds:datastoreItem xmlns:ds="http://schemas.openxmlformats.org/officeDocument/2006/customXml" ds:itemID="{BD1DC834-B195-E140-92F0-E834F62FCC0B}">
+<ds:datastoreItem xmlns:ds="http://schemas.openxmlformats.org/officeDocument/2006/customXml" ds:itemID="{45F2C41F-2EE8-1E42-8E8A-86A88EA4803E}">
   <ds:schemaRefs>
     <ds:schemaRef ds:uri="http://schemas.openxmlformats.org/officeDocument/2006/bibliography"/>
   </ds:schemaRefs>

</xml_diff>